<commit_message>
Derniers changements Insertion du graphique excel pour visualiser la tension et le courant du moteur.
</commit_message>
<xml_diff>
--- a/documents/rapportDuProjet.docx
+++ b/documents/rapportDuProjet.docx
@@ -1025,6 +1025,7 @@
         </w:rPr>
         <w:t xml:space="preserve">Un Arduino </w:t>
       </w:r>
+      <w:proofErr w:type="spellStart"/>
       <w:r>
         <w:rPr>
           <w:b/>
@@ -1034,6 +1035,7 @@
         </w:rPr>
         <w:t>mega</w:t>
       </w:r>
+      <w:proofErr w:type="spellEnd"/>
       <w:r>
         <w:rPr>
           <w:b/>
@@ -1118,21 +1120,35 @@
           <w:sz w:val="28"/>
           <w:szCs w:val="28"/>
         </w:rPr>
-        <w:t>Une fois que j’ai regrouper tous les constituants, il m’a fallut souder les résistances qui n’étaient pas soudés nativement. Pour cela j’ai install</w:t>
-      </w:r>
-      <w:r>
-        <w:rPr>
-          <w:sz w:val="28"/>
-          <w:szCs w:val="28"/>
-        </w:rPr>
-        <w:t>é un poste de soudure avec une troisième main et j’ai souder les résistances en respectant le schéma électrique du PCB (voir Annexe 1).</w:t>
-      </w:r>
-      <w:r>
-        <w:rPr>
-          <w:sz w:val="28"/>
-          <w:szCs w:val="28"/>
-        </w:rPr>
-        <w:t xml:space="preserve"> </w:t>
+        <w:t xml:space="preserve">Une fois que j’ai regrouper tous les constituants, il m’a </w:t>
+      </w:r>
+      <w:r>
+        <w:rPr>
+          <w:sz w:val="28"/>
+          <w:szCs w:val="28"/>
+        </w:rPr>
+        <w:t>fallu</w:t>
+      </w:r>
+      <w:r>
+        <w:rPr>
+          <w:sz w:val="28"/>
+          <w:szCs w:val="28"/>
+        </w:rPr>
+        <w:t xml:space="preserve"> souder les résistances qui n’étaient pas soudés nativement. Pour cela j’ai install</w:t>
+      </w:r>
+      <w:r>
+        <w:rPr>
+          <w:sz w:val="28"/>
+          <w:szCs w:val="28"/>
+        </w:rPr>
+        <w:t>é un poste de soudure avec une troisième main et j’ai souder les résistances en respectant le schéma électrique du PCB</w:t>
+      </w:r>
+      <w:r>
+        <w:rPr>
+          <w:sz w:val="28"/>
+          <w:szCs w:val="28"/>
+        </w:rPr>
+        <w:t>.</w:t>
       </w:r>
     </w:p>
     <w:p>
@@ -1144,41 +1160,54 @@
           <w:szCs w:val="28"/>
         </w:rPr>
       </w:pPr>
-      <w:r>
+    </w:p>
+    <w:p>
+      <w:pPr>
         <w:rPr>
           <w:b/>
           <w:bCs/>
           <w:sz w:val="28"/>
           <w:szCs w:val="28"/>
         </w:rPr>
-        <w:br w:type="page"/>
-      </w:r>
-    </w:p>
-    <w:p>
-      <w:pPr>
-        <w:spacing w:after="0"/>
-        <w:rPr>
-          <w:sz w:val="28"/>
-          <w:szCs w:val="28"/>
-        </w:rPr>
-      </w:pPr>
-      <w:r>
-        <w:rPr>
-          <w:sz w:val="28"/>
-          <w:szCs w:val="28"/>
-        </w:rPr>
-        <w:lastRenderedPageBreak/>
-        <w:t xml:space="preserve">J’ai ensuite procéder au câblage de mes constituants, le choix des pins Arduino étant libre, j’ai pu avoir un meilleur confort pour écrire le code par la suite. </w:t>
-      </w:r>
-    </w:p>
-    <w:p>
-      <w:pPr>
-        <w:spacing w:after="0"/>
+      </w:pPr>
+      <w:r>
+        <w:rPr>
+          <w:sz w:val="28"/>
+          <w:szCs w:val="28"/>
+        </w:rPr>
+        <w:t xml:space="preserve">J’ai ensuite </w:t>
+      </w:r>
+      <w:r>
+        <w:rPr>
+          <w:sz w:val="28"/>
+          <w:szCs w:val="28"/>
+        </w:rPr>
+        <w:t>procédé</w:t>
+      </w:r>
+      <w:r>
+        <w:rPr>
+          <w:sz w:val="28"/>
+          <w:szCs w:val="28"/>
+        </w:rPr>
+        <w:t xml:space="preserve"> au câblage de mes constituants, le choix des pins Arduino étant libre, j’ai pu avoir un meilleur confort pour écrire le code par la suite. </w:t>
+      </w:r>
+    </w:p>
+    <w:p>
+      <w:pPr>
+        <w:spacing w:after="0"/>
+        <w:rPr>
+          <w:sz w:val="28"/>
+          <w:szCs w:val="28"/>
+        </w:rPr>
+      </w:pPr>
+    </w:p>
+    <w:p>
+      <w:pPr>
         <w:rPr>
           <w:b/>
           <w:bCs/>
-          <w:sz w:val="28"/>
-          <w:szCs w:val="28"/>
+          <w:sz w:val="32"/>
+          <w:szCs w:val="32"/>
           <w:u w:val="single"/>
         </w:rPr>
       </w:pPr>
@@ -1186,18 +1215,41 @@
         <w:rPr>
           <w:b/>
           <w:bCs/>
-          <w:sz w:val="28"/>
-          <w:szCs w:val="28"/>
+          <w:sz w:val="32"/>
+          <w:szCs w:val="32"/>
           <w:u w:val="single"/>
         </w:rPr>
-        <w:t>Câblage</w:t>
-      </w:r>
-      <w:r>
+        <w:br w:type="page"/>
+      </w:r>
+    </w:p>
+    <w:p>
+      <w:pPr>
+        <w:spacing w:after="0"/>
         <w:rPr>
           <w:b/>
           <w:bCs/>
-          <w:sz w:val="28"/>
-          <w:szCs w:val="28"/>
+          <w:sz w:val="32"/>
+          <w:szCs w:val="32"/>
+          <w:u w:val="single"/>
+        </w:rPr>
+      </w:pPr>
+      <w:r>
+        <w:rPr>
+          <w:b/>
+          <w:bCs/>
+          <w:sz w:val="32"/>
+          <w:szCs w:val="32"/>
+          <w:u w:val="single"/>
+        </w:rPr>
+        <w:lastRenderedPageBreak/>
+        <w:t>Câblage</w:t>
+      </w:r>
+      <w:r>
+        <w:rPr>
+          <w:b/>
+          <w:bCs/>
+          <w:sz w:val="32"/>
+          <w:szCs w:val="32"/>
           <w:u w:val="single"/>
         </w:rPr>
         <w:t xml:space="preserve"> : </w:t>
@@ -1804,29 +1856,6 @@
           <w:szCs w:val="26"/>
           <w:u w:val="single"/>
         </w:rPr>
-        <w:br w:type="page"/>
-      </w:r>
-    </w:p>
-    <w:p>
-      <w:pPr>
-        <w:spacing w:after="0"/>
-        <w:rPr>
-          <w:b/>
-          <w:bCs/>
-          <w:sz w:val="26"/>
-          <w:szCs w:val="26"/>
-          <w:u w:val="single"/>
-        </w:rPr>
-      </w:pPr>
-      <w:r>
-        <w:rPr>
-          <w:b/>
-          <w:bCs/>
-          <w:sz w:val="26"/>
-          <w:szCs w:val="26"/>
-          <w:u w:val="single"/>
-        </w:rPr>
-        <w:lastRenderedPageBreak/>
         <w:t>Bornier à 4 ports :</w:t>
       </w:r>
     </w:p>
@@ -2098,32 +2127,81 @@
           <w:sz w:val="26"/>
           <w:szCs w:val="26"/>
         </w:rPr>
-        <w:t>A noter : Le moteur n’a pas de sens de branchement ce qui veut dire qu’il n’a pas de GND fixe ou de VCC fixe.</w:t>
-      </w:r>
-    </w:p>
-    <w:p>
-      <w:pPr>
-        <w:spacing w:after="0"/>
-        <w:rPr>
-          <w:sz w:val="26"/>
-          <w:szCs w:val="26"/>
-        </w:rPr>
-      </w:pPr>
-    </w:p>
-    <w:p>
-      <w:pPr>
-        <w:spacing w:after="0"/>
-        <w:rPr>
-          <w:sz w:val="26"/>
-          <w:szCs w:val="26"/>
-        </w:rPr>
-      </w:pPr>
-      <w:r>
-        <w:rPr>
-          <w:sz w:val="26"/>
-          <w:szCs w:val="26"/>
-        </w:rPr>
-        <w:t>L’alimentation externe doit être régler à +15V et 150 mA PAS PLUS au risque de détruire les composants.</w:t>
+        <w:t xml:space="preserve">A noter : Le moteur n’a pas de sens de branchement </w:t>
+      </w:r>
+      <w:r>
+        <w:rPr>
+          <w:sz w:val="26"/>
+          <w:szCs w:val="26"/>
+        </w:rPr>
+        <w:t xml:space="preserve">(hormis le fait que le moteur va tourner dans un sens différent) </w:t>
+      </w:r>
+      <w:r>
+        <w:rPr>
+          <w:sz w:val="26"/>
+          <w:szCs w:val="26"/>
+        </w:rPr>
+        <w:t>ce qui veut dire qu’il n’a pas de GND fixe ou de VCC fixe.</w:t>
+      </w:r>
+    </w:p>
+    <w:p>
+      <w:pPr>
+        <w:spacing w:after="0"/>
+        <w:rPr>
+          <w:sz w:val="26"/>
+          <w:szCs w:val="26"/>
+        </w:rPr>
+      </w:pPr>
+    </w:p>
+    <w:p>
+      <w:pPr>
+        <w:spacing w:after="0"/>
+        <w:rPr>
+          <w:sz w:val="26"/>
+          <w:szCs w:val="26"/>
+        </w:rPr>
+      </w:pPr>
+      <w:r>
+        <w:rPr>
+          <w:sz w:val="26"/>
+          <w:szCs w:val="26"/>
+        </w:rPr>
+        <w:t xml:space="preserve">L’alimentation externe doit être régler à +15V et 150 mA </w:t>
+      </w:r>
+      <w:r>
+        <w:rPr>
+          <w:sz w:val="26"/>
+          <w:szCs w:val="26"/>
+        </w:rPr>
+        <w:t>pas</w:t>
+      </w:r>
+      <w:r>
+        <w:rPr>
+          <w:sz w:val="26"/>
+          <w:szCs w:val="26"/>
+        </w:rPr>
+        <w:t xml:space="preserve"> </w:t>
+      </w:r>
+      <w:r>
+        <w:rPr>
+          <w:sz w:val="26"/>
+          <w:szCs w:val="26"/>
+        </w:rPr>
+        <w:t>plus</w:t>
+      </w:r>
+      <w:r>
+        <w:rPr>
+          <w:sz w:val="26"/>
+          <w:szCs w:val="26"/>
+        </w:rPr>
+        <w:t xml:space="preserve"> au risque de détruire </w:t>
+      </w:r>
+      <w:r>
+        <w:rPr>
+          <w:sz w:val="26"/>
+          <w:szCs w:val="26"/>
+        </w:rPr>
+        <w:t>le moteur.</w:t>
       </w:r>
     </w:p>
     <w:p>
@@ -2173,30 +2251,557 @@
           <w:sz w:val="26"/>
           <w:szCs w:val="26"/>
         </w:rPr>
-        <w:t>Une fois l’installation des composants effectué il faut téléverser le code dans l’Arduino.</w:t>
-      </w:r>
-    </w:p>
-    <w:p>
-      <w:pPr>
-        <w:spacing w:after="0"/>
-        <w:rPr>
-          <w:sz w:val="26"/>
-          <w:szCs w:val="26"/>
-        </w:rPr>
-      </w:pPr>
-    </w:p>
-    <w:p>
-      <w:pPr>
-        <w:spacing w:after="0"/>
+        <w:t xml:space="preserve">Une fois </w:t>
+      </w:r>
+      <w:r>
+        <w:rPr>
+          <w:sz w:val="26"/>
+          <w:szCs w:val="26"/>
+        </w:rPr>
+        <w:t>le câblage</w:t>
+      </w:r>
+      <w:r>
+        <w:rPr>
+          <w:sz w:val="26"/>
+          <w:szCs w:val="26"/>
+        </w:rPr>
+        <w:t xml:space="preserve"> des composants </w:t>
+      </w:r>
+      <w:r>
+        <w:rPr>
+          <w:sz w:val="26"/>
+          <w:szCs w:val="26"/>
+        </w:rPr>
+        <w:t>fait</w:t>
+      </w:r>
+      <w:r>
+        <w:rPr>
+          <w:sz w:val="26"/>
+          <w:szCs w:val="26"/>
+        </w:rPr>
+        <w:t xml:space="preserve"> il faut </w:t>
+      </w:r>
+      <w:r>
+        <w:rPr>
+          <w:sz w:val="26"/>
+          <w:szCs w:val="26"/>
+        </w:rPr>
+        <w:t xml:space="preserve">coder le programme qui permettra de mettre en relation les boutons, les </w:t>
+      </w:r>
+      <w:proofErr w:type="spellStart"/>
+      <w:r>
+        <w:rPr>
+          <w:sz w:val="26"/>
+          <w:szCs w:val="26"/>
+        </w:rPr>
+        <w:t>LEDs</w:t>
+      </w:r>
+      <w:proofErr w:type="spellEnd"/>
+      <w:r>
+        <w:rPr>
+          <w:sz w:val="26"/>
+          <w:szCs w:val="26"/>
+        </w:rPr>
+        <w:t xml:space="preserve"> et le transistor qui contrôlera indirectement la vitesse du moteur.</w:t>
+      </w:r>
+    </w:p>
+    <w:p>
+      <w:pPr>
+        <w:spacing w:after="0"/>
+        <w:rPr>
+          <w:sz w:val="26"/>
+          <w:szCs w:val="26"/>
+        </w:rPr>
+      </w:pPr>
+    </w:p>
+    <w:p>
+      <w:pPr>
+        <w:spacing w:after="0"/>
+        <w:rPr>
+          <w:sz w:val="26"/>
+          <w:szCs w:val="26"/>
+        </w:rPr>
+      </w:pPr>
+    </w:p>
+    <w:p>
+      <w:pPr>
+        <w:rPr>
+          <w:sz w:val="26"/>
+          <w:szCs w:val="26"/>
+        </w:rPr>
+      </w:pPr>
+      <w:r>
+        <w:rPr>
+          <w:sz w:val="26"/>
+          <w:szCs w:val="26"/>
+        </w:rPr>
+        <w:br w:type="page"/>
+      </w:r>
+    </w:p>
+    <w:p>
+      <w:pPr>
+        <w:rPr>
+          <w:sz w:val="26"/>
+          <w:szCs w:val="26"/>
+          <w:u w:val="single"/>
+        </w:rPr>
+      </w:pPr>
+      <w:r>
         <w:rPr>
           <w:b/>
           <w:bCs/>
-          <w:sz w:val="28"/>
-          <w:szCs w:val="28"/>
+          <w:sz w:val="32"/>
+          <w:szCs w:val="32"/>
           <w:u w:val="single"/>
         </w:rPr>
-      </w:pPr>
-      <w:r>
+        <w:lastRenderedPageBreak/>
+        <w:t>Le programme :</w:t>
+      </w:r>
+    </w:p>
+    <w:p>
+      <w:pPr>
+        <w:rPr>
+          <w:sz w:val="26"/>
+          <w:szCs w:val="26"/>
+        </w:rPr>
+      </w:pPr>
+      <w:r>
+        <w:rPr>
+          <w:sz w:val="26"/>
+          <w:szCs w:val="26"/>
+        </w:rPr>
+        <w:t xml:space="preserve">Donc au début du programme il m’a </w:t>
+      </w:r>
+      <w:proofErr w:type="spellStart"/>
+      <w:r>
+        <w:rPr>
+          <w:sz w:val="26"/>
+          <w:szCs w:val="26"/>
+        </w:rPr>
+        <w:t>fallut</w:t>
+      </w:r>
+      <w:proofErr w:type="spellEnd"/>
+      <w:r>
+        <w:rPr>
+          <w:sz w:val="26"/>
+          <w:szCs w:val="26"/>
+        </w:rPr>
+        <w:t xml:space="preserve"> déclarer des entiers qui enregistrerons le pin de l’Arduino que je souhaite. Je déclare aussi un entier « curseur » qui servira d’enregistrer </w:t>
+      </w:r>
+      <w:r>
+        <w:rPr>
+          <w:sz w:val="26"/>
+          <w:szCs w:val="26"/>
+        </w:rPr>
+        <w:t xml:space="preserve">la valeur du palier. </w:t>
+      </w:r>
+    </w:p>
+    <w:p>
+      <w:pPr>
+        <w:rPr>
+          <w:sz w:val="26"/>
+          <w:szCs w:val="26"/>
+        </w:rPr>
+      </w:pPr>
+      <w:r>
+        <w:rPr>
+          <w:sz w:val="26"/>
+          <w:szCs w:val="26"/>
+        </w:rPr>
+        <w:t>J’ai volontairement mis 5 paliers :</w:t>
+      </w:r>
+    </w:p>
+    <w:tbl>
+      <w:tblPr>
+        <w:tblStyle w:val="Grilledutableau"/>
+        <w:tblW w:w="0" w:type="auto"/>
+        <w:tblLook w:val="04A0" w:firstRow="1" w:lastRow="0" w:firstColumn="1" w:lastColumn="0" w:noHBand="0" w:noVBand="1"/>
+      </w:tblPr>
+      <w:tblGrid>
+        <w:gridCol w:w="2188"/>
+        <w:gridCol w:w="2188"/>
+      </w:tblGrid>
+      <w:tr>
+        <w:trPr>
+          <w:trHeight w:val="312"/>
+        </w:trPr>
+        <w:tc>
+          <w:tcPr>
+            <w:tcW w:w="2188" w:type="dxa"/>
+          </w:tcPr>
+          <w:p>
+            <w:pPr>
+              <w:rPr>
+                <w:sz w:val="26"/>
+                <w:szCs w:val="26"/>
+              </w:rPr>
+            </w:pPr>
+            <w:r>
+              <w:rPr>
+                <w:sz w:val="26"/>
+                <w:szCs w:val="26"/>
+              </w:rPr>
+              <w:t>Pallier 1</w:t>
+            </w:r>
+          </w:p>
+        </w:tc>
+        <w:tc>
+          <w:tcPr>
+            <w:tcW w:w="2188" w:type="dxa"/>
+          </w:tcPr>
+          <w:p>
+            <w:pPr>
+              <w:rPr>
+                <w:sz w:val="26"/>
+                <w:szCs w:val="26"/>
+              </w:rPr>
+            </w:pPr>
+            <w:r>
+              <w:rPr>
+                <w:sz w:val="26"/>
+                <w:szCs w:val="26"/>
+              </w:rPr>
+              <w:t>0% vitesse max du moteur</w:t>
+            </w:r>
+          </w:p>
+        </w:tc>
+      </w:tr>
+      <w:tr>
+        <w:trPr>
+          <w:trHeight w:val="325"/>
+        </w:trPr>
+        <w:tc>
+          <w:tcPr>
+            <w:tcW w:w="2188" w:type="dxa"/>
+          </w:tcPr>
+          <w:p>
+            <w:pPr>
+              <w:rPr>
+                <w:sz w:val="26"/>
+                <w:szCs w:val="26"/>
+              </w:rPr>
+            </w:pPr>
+            <w:r>
+              <w:rPr>
+                <w:sz w:val="26"/>
+                <w:szCs w:val="26"/>
+              </w:rPr>
+              <w:t>Pallier 2</w:t>
+            </w:r>
+          </w:p>
+        </w:tc>
+        <w:tc>
+          <w:tcPr>
+            <w:tcW w:w="2188" w:type="dxa"/>
+          </w:tcPr>
+          <w:p>
+            <w:pPr>
+              <w:rPr>
+                <w:sz w:val="26"/>
+                <w:szCs w:val="26"/>
+              </w:rPr>
+            </w:pPr>
+            <w:r>
+              <w:rPr>
+                <w:sz w:val="26"/>
+                <w:szCs w:val="26"/>
+              </w:rPr>
+              <w:t>25% vitesse max du moteur</w:t>
+            </w:r>
+          </w:p>
+        </w:tc>
+      </w:tr>
+      <w:tr>
+        <w:trPr>
+          <w:trHeight w:val="312"/>
+        </w:trPr>
+        <w:tc>
+          <w:tcPr>
+            <w:tcW w:w="2188" w:type="dxa"/>
+          </w:tcPr>
+          <w:p>
+            <w:pPr>
+              <w:rPr>
+                <w:sz w:val="26"/>
+                <w:szCs w:val="26"/>
+              </w:rPr>
+            </w:pPr>
+            <w:r>
+              <w:rPr>
+                <w:sz w:val="26"/>
+                <w:szCs w:val="26"/>
+              </w:rPr>
+              <w:t>Pallier 3</w:t>
+            </w:r>
+          </w:p>
+        </w:tc>
+        <w:tc>
+          <w:tcPr>
+            <w:tcW w:w="2188" w:type="dxa"/>
+          </w:tcPr>
+          <w:p>
+            <w:pPr>
+              <w:rPr>
+                <w:sz w:val="26"/>
+                <w:szCs w:val="26"/>
+              </w:rPr>
+            </w:pPr>
+            <w:r>
+              <w:rPr>
+                <w:sz w:val="26"/>
+                <w:szCs w:val="26"/>
+              </w:rPr>
+              <w:t>50% vitesse max du moteur</w:t>
+            </w:r>
+          </w:p>
+        </w:tc>
+      </w:tr>
+      <w:tr>
+        <w:trPr>
+          <w:trHeight w:val="312"/>
+        </w:trPr>
+        <w:tc>
+          <w:tcPr>
+            <w:tcW w:w="2188" w:type="dxa"/>
+          </w:tcPr>
+          <w:p>
+            <w:pPr>
+              <w:rPr>
+                <w:sz w:val="26"/>
+                <w:szCs w:val="26"/>
+              </w:rPr>
+            </w:pPr>
+            <w:r>
+              <w:rPr>
+                <w:sz w:val="26"/>
+                <w:szCs w:val="26"/>
+              </w:rPr>
+              <w:t>Pallier 4</w:t>
+            </w:r>
+          </w:p>
+        </w:tc>
+        <w:tc>
+          <w:tcPr>
+            <w:tcW w:w="2188" w:type="dxa"/>
+          </w:tcPr>
+          <w:p>
+            <w:pPr>
+              <w:rPr>
+                <w:sz w:val="26"/>
+                <w:szCs w:val="26"/>
+              </w:rPr>
+            </w:pPr>
+            <w:r>
+              <w:rPr>
+                <w:sz w:val="26"/>
+                <w:szCs w:val="26"/>
+              </w:rPr>
+              <w:t>75 % vitesse max du moteur</w:t>
+            </w:r>
+          </w:p>
+        </w:tc>
+      </w:tr>
+      <w:tr>
+        <w:trPr>
+          <w:trHeight w:val="312"/>
+        </w:trPr>
+        <w:tc>
+          <w:tcPr>
+            <w:tcW w:w="2188" w:type="dxa"/>
+          </w:tcPr>
+          <w:p>
+            <w:pPr>
+              <w:rPr>
+                <w:sz w:val="26"/>
+                <w:szCs w:val="26"/>
+              </w:rPr>
+            </w:pPr>
+            <w:r>
+              <w:rPr>
+                <w:sz w:val="26"/>
+                <w:szCs w:val="26"/>
+              </w:rPr>
+              <w:t>Pallier 5</w:t>
+            </w:r>
+          </w:p>
+        </w:tc>
+        <w:tc>
+          <w:tcPr>
+            <w:tcW w:w="2188" w:type="dxa"/>
+          </w:tcPr>
+          <w:p>
+            <w:pPr>
+              <w:rPr>
+                <w:sz w:val="26"/>
+                <w:szCs w:val="26"/>
+              </w:rPr>
+            </w:pPr>
+            <w:r>
+              <w:rPr>
+                <w:sz w:val="26"/>
+                <w:szCs w:val="26"/>
+              </w:rPr>
+              <w:t>100% vitesse max du moteur</w:t>
+            </w:r>
+          </w:p>
+        </w:tc>
+      </w:tr>
+    </w:tbl>
+    <w:p>
+      <w:pPr>
+        <w:rPr>
+          <w:sz w:val="26"/>
+          <w:szCs w:val="26"/>
+          <w:u w:val="single"/>
+        </w:rPr>
+      </w:pPr>
+      <w:r>
+        <w:rPr>
+          <w:sz w:val="26"/>
+          <w:szCs w:val="26"/>
+        </w:rPr>
+        <w:t xml:space="preserve"> </w:t>
+      </w:r>
+      <w:r>
+        <w:rPr>
+          <w:sz w:val="26"/>
+          <w:szCs w:val="26"/>
+        </w:rPr>
+        <w:t xml:space="preserve"> </w:t>
+      </w:r>
+    </w:p>
+    <w:p>
+      <w:pPr>
+        <w:rPr>
+          <w:sz w:val="26"/>
+          <w:szCs w:val="26"/>
+        </w:rPr>
+      </w:pPr>
+      <w:r>
+        <w:rPr>
+          <w:sz w:val="26"/>
+          <w:szCs w:val="26"/>
+        </w:rPr>
+        <w:t>Ensuite dans le « </w:t>
+      </w:r>
+      <w:proofErr w:type="spellStart"/>
+      <w:r>
+        <w:rPr>
+          <w:sz w:val="26"/>
+          <w:szCs w:val="26"/>
+        </w:rPr>
+        <w:t>void</w:t>
+      </w:r>
+      <w:proofErr w:type="spellEnd"/>
+      <w:r>
+        <w:rPr>
+          <w:sz w:val="26"/>
+          <w:szCs w:val="26"/>
+        </w:rPr>
+        <w:t xml:space="preserve"> </w:t>
+      </w:r>
+      <w:proofErr w:type="gramStart"/>
+      <w:r>
+        <w:rPr>
+          <w:sz w:val="26"/>
+          <w:szCs w:val="26"/>
+        </w:rPr>
+        <w:t>setup(</w:t>
+      </w:r>
+      <w:proofErr w:type="gramEnd"/>
+      <w:r>
+        <w:rPr>
+          <w:sz w:val="26"/>
+          <w:szCs w:val="26"/>
+        </w:rPr>
+        <w:t>) », j’ai déclaré les pins de l’Arduino si étant INPUT ou OUTPUT.</w:t>
+      </w:r>
+    </w:p>
+    <w:p>
+      <w:pPr>
+        <w:keepNext/>
+      </w:pPr>
+      <w:r>
+        <w:rPr>
+          <w:noProof/>
+          <w:sz w:val="26"/>
+          <w:szCs w:val="26"/>
+        </w:rPr>
+        <w:drawing>
+          <wp:inline distT="0" distB="0" distL="0" distR="0" wp14:anchorId="48CA9DB3" wp14:editId="2AD89457">
+            <wp:extent cx="6390005" cy="2697480"/>
+            <wp:effectExtent l="0" t="0" r="0" b="7620"/>
+            <wp:docPr id="327551698" name="Image 1"/>
+            <wp:cNvGraphicFramePr>
+              <a:graphicFrameLocks xmlns:a="http://schemas.openxmlformats.org/drawingml/2006/main" noChangeAspect="1"/>
+            </wp:cNvGraphicFramePr>
+            <a:graphic xmlns:a="http://schemas.openxmlformats.org/drawingml/2006/main">
+              <a:graphicData uri="http://schemas.openxmlformats.org/drawingml/2006/picture">
+                <pic:pic xmlns:pic="http://schemas.openxmlformats.org/drawingml/2006/picture">
+                  <pic:nvPicPr>
+                    <pic:cNvPr id="327551698" name=""/>
+                    <pic:cNvPicPr/>
+                  </pic:nvPicPr>
+                  <pic:blipFill>
+                    <a:blip r:embed="rId9"/>
+                    <a:stretch>
+                      <a:fillRect/>
+                    </a:stretch>
+                  </pic:blipFill>
+                  <pic:spPr>
+                    <a:xfrm>
+                      <a:off x="0" y="0"/>
+                      <a:ext cx="6390005" cy="2697480"/>
+                    </a:xfrm>
+                    <a:prstGeom prst="rect">
+                      <a:avLst/>
+                    </a:prstGeom>
+                  </pic:spPr>
+                </pic:pic>
+              </a:graphicData>
+            </a:graphic>
+          </wp:inline>
+        </w:drawing>
+      </w:r>
+    </w:p>
+    <w:p>
+      <w:pPr>
+        <w:pStyle w:val="Lgende"/>
+      </w:pPr>
+      <w:r>
+        <w:t xml:space="preserve">Figure </w:t>
+      </w:r>
+      <w:fldSimple w:instr=" SEQ Figure \* ARABIC ">
+        <w:r>
+          <w:rPr>
+            <w:noProof/>
+          </w:rPr>
+          <w:t>1</w:t>
+        </w:r>
+      </w:fldSimple>
+      <w:r>
+        <w:t xml:space="preserve"> Code du "</w:t>
+      </w:r>
+      <w:proofErr w:type="spellStart"/>
+      <w:r>
+        <w:t>void</w:t>
+      </w:r>
+      <w:proofErr w:type="spellEnd"/>
+      <w:r>
+        <w:t xml:space="preserve"> </w:t>
+      </w:r>
+      <w:proofErr w:type="gramStart"/>
+      <w:r>
+        <w:t>setup(</w:t>
+      </w:r>
+      <w:proofErr w:type="gramEnd"/>
+      <w:r>
+        <w:t>)"</w:t>
+      </w:r>
+    </w:p>
+    <w:p>
+      <w:pPr>
+        <w:spacing w:after="0"/>
         <w:rPr>
           <w:b/>
           <w:bCs/>
@@ -2204,9 +2809,774 @@
           <w:szCs w:val="28"/>
           <w:u w:val="single"/>
         </w:rPr>
-        <w:t>Téléchargement</w:t>
-      </w:r>
-      <w:r>
+      </w:pPr>
+    </w:p>
+    <w:p>
+      <w:pPr>
+        <w:spacing w:after="0"/>
+        <w:rPr>
+          <w:sz w:val="26"/>
+          <w:szCs w:val="26"/>
+        </w:rPr>
+      </w:pPr>
+      <w:r>
+        <w:rPr>
+          <w:sz w:val="26"/>
+          <w:szCs w:val="26"/>
+        </w:rPr>
+        <w:t>Pour finir dans le « </w:t>
+      </w:r>
+      <w:proofErr w:type="spellStart"/>
+      <w:r>
+        <w:rPr>
+          <w:sz w:val="26"/>
+          <w:szCs w:val="26"/>
+        </w:rPr>
+        <w:t>void</w:t>
+      </w:r>
+      <w:proofErr w:type="spellEnd"/>
+      <w:r>
+        <w:rPr>
+          <w:sz w:val="26"/>
+          <w:szCs w:val="26"/>
+        </w:rPr>
+        <w:t xml:space="preserve"> </w:t>
+      </w:r>
+      <w:proofErr w:type="spellStart"/>
+      <w:proofErr w:type="gramStart"/>
+      <w:r>
+        <w:rPr>
+          <w:sz w:val="26"/>
+          <w:szCs w:val="26"/>
+        </w:rPr>
+        <w:t>loop</w:t>
+      </w:r>
+      <w:proofErr w:type="spellEnd"/>
+      <w:r>
+        <w:rPr>
+          <w:sz w:val="26"/>
+          <w:szCs w:val="26"/>
+        </w:rPr>
+        <w:t>(</w:t>
+      </w:r>
+      <w:proofErr w:type="gramEnd"/>
+      <w:r>
+        <w:rPr>
+          <w:sz w:val="26"/>
+          <w:szCs w:val="26"/>
+        </w:rPr>
+        <w:t xml:space="preserve">) » j’ai fait en sorte que quand le pin du bouton d’incrémentation/décrémentation change d’état </w:t>
+      </w:r>
+      <w:r>
+        <w:rPr>
+          <w:sz w:val="26"/>
+          <w:szCs w:val="26"/>
+        </w:rPr>
+        <w:t xml:space="preserve">(état bas) </w:t>
+      </w:r>
+      <w:r>
+        <w:rPr>
+          <w:sz w:val="26"/>
+          <w:szCs w:val="26"/>
+        </w:rPr>
+        <w:t xml:space="preserve">alors il va incrémenter ou décrémenter le curseur. </w:t>
+      </w:r>
+    </w:p>
+    <w:p>
+      <w:pPr>
+        <w:keepNext/>
+        <w:spacing w:after="0"/>
+      </w:pPr>
+      <w:r>
+        <w:rPr>
+          <w:noProof/>
+          <w:sz w:val="26"/>
+          <w:szCs w:val="26"/>
+        </w:rPr>
+        <w:lastRenderedPageBreak/>
+        <w:drawing>
+          <wp:inline distT="0" distB="0" distL="0" distR="0" wp14:anchorId="261DF6AD" wp14:editId="7E9DF99C">
+            <wp:extent cx="6390005" cy="1193800"/>
+            <wp:effectExtent l="0" t="0" r="0" b="6350"/>
+            <wp:docPr id="938064019" name="Image 1"/>
+            <wp:cNvGraphicFramePr>
+              <a:graphicFrameLocks xmlns:a="http://schemas.openxmlformats.org/drawingml/2006/main" noChangeAspect="1"/>
+            </wp:cNvGraphicFramePr>
+            <a:graphic xmlns:a="http://schemas.openxmlformats.org/drawingml/2006/main">
+              <a:graphicData uri="http://schemas.openxmlformats.org/drawingml/2006/picture">
+                <pic:pic xmlns:pic="http://schemas.openxmlformats.org/drawingml/2006/picture">
+                  <pic:nvPicPr>
+                    <pic:cNvPr id="938064019" name=""/>
+                    <pic:cNvPicPr/>
+                  </pic:nvPicPr>
+                  <pic:blipFill>
+                    <a:blip r:embed="rId10"/>
+                    <a:stretch>
+                      <a:fillRect/>
+                    </a:stretch>
+                  </pic:blipFill>
+                  <pic:spPr>
+                    <a:xfrm>
+                      <a:off x="0" y="0"/>
+                      <a:ext cx="6390005" cy="1193800"/>
+                    </a:xfrm>
+                    <a:prstGeom prst="rect">
+                      <a:avLst/>
+                    </a:prstGeom>
+                  </pic:spPr>
+                </pic:pic>
+              </a:graphicData>
+            </a:graphic>
+          </wp:inline>
+        </w:drawing>
+      </w:r>
+    </w:p>
+    <w:p>
+      <w:pPr>
+        <w:pStyle w:val="Lgende"/>
+        <w:rPr>
+          <w:sz w:val="26"/>
+          <w:szCs w:val="26"/>
+        </w:rPr>
+      </w:pPr>
+      <w:r>
+        <w:t xml:space="preserve">Figure </w:t>
+      </w:r>
+      <w:fldSimple w:instr=" SEQ Figure \* ARABIC ">
+        <w:r>
+          <w:rPr>
+            <w:noProof/>
+          </w:rPr>
+          <w:t>2</w:t>
+        </w:r>
+      </w:fldSimple>
+      <w:r>
+        <w:t xml:space="preserve"> Code pour le bouton d'incrémentation</w:t>
+      </w:r>
+    </w:p>
+    <w:p>
+      <w:pPr>
+        <w:spacing w:after="0"/>
+        <w:rPr>
+          <w:sz w:val="26"/>
+          <w:szCs w:val="26"/>
+        </w:rPr>
+      </w:pPr>
+      <w:r>
+        <w:rPr>
+          <w:sz w:val="26"/>
+          <w:szCs w:val="26"/>
+        </w:rPr>
+        <w:t>J’ai aussi mis dans le code une sécurité qui permet à ce que le curseur ne va pas au-dessus de 4.</w:t>
+      </w:r>
+    </w:p>
+    <w:p>
+      <w:pPr>
+        <w:spacing w:after="0"/>
+        <w:rPr>
+          <w:sz w:val="26"/>
+          <w:szCs w:val="26"/>
+        </w:rPr>
+      </w:pPr>
+      <w:r>
+        <w:rPr>
+          <w:sz w:val="26"/>
+          <w:szCs w:val="26"/>
+        </w:rPr>
+        <w:t xml:space="preserve">Il y avait une autre question que je me suis poser c’est pourquoi </w:t>
+      </w:r>
+      <w:r>
+        <w:rPr>
+          <w:sz w:val="26"/>
+          <w:szCs w:val="26"/>
+        </w:rPr>
+        <w:t>j’ai dû mettre la condition en LOW et pas en HIGH ? Pour moi ça serait plus logique. Pour répondre à cette question j’ai utilisé un Pico Scope pour relever le chronogramme du bouton.</w:t>
+      </w:r>
+    </w:p>
+    <w:p>
+      <w:pPr>
+        <w:spacing w:after="0"/>
+        <w:rPr>
+          <w:sz w:val="26"/>
+          <w:szCs w:val="26"/>
+        </w:rPr>
+      </w:pPr>
+    </w:p>
+    <w:p>
+      <w:pPr>
+        <w:keepNext/>
+        <w:spacing w:after="0"/>
+      </w:pPr>
+      <w:r>
+        <w:rPr>
+          <w:noProof/>
+          <w:sz w:val="26"/>
+          <w:szCs w:val="26"/>
+        </w:rPr>
+        <w:drawing>
+          <wp:inline distT="0" distB="0" distL="0" distR="0" wp14:anchorId="55D4BF7C" wp14:editId="397DDA42">
+            <wp:extent cx="6390005" cy="3394710"/>
+            <wp:effectExtent l="0" t="0" r="0" b="0"/>
+            <wp:docPr id="1566038480" name="Image 11"/>
+            <wp:cNvGraphicFramePr>
+              <a:graphicFrameLocks xmlns:a="http://schemas.openxmlformats.org/drawingml/2006/main" noChangeAspect="1"/>
+            </wp:cNvGraphicFramePr>
+            <a:graphic xmlns:a="http://schemas.openxmlformats.org/drawingml/2006/main">
+              <a:graphicData uri="http://schemas.openxmlformats.org/drawingml/2006/picture">
+                <pic:pic xmlns:pic="http://schemas.openxmlformats.org/drawingml/2006/picture">
+                  <pic:nvPicPr>
+                    <pic:cNvPr id="1566038480" name="Image 1566038480"/>
+                    <pic:cNvPicPr/>
+                  </pic:nvPicPr>
+                  <pic:blipFill>
+                    <a:blip r:embed="rId11" cstate="print">
+                      <a:extLst>
+                        <a:ext uri="{28A0092B-C50C-407E-A947-70E740481C1C}">
+                          <a14:useLocalDpi xmlns:a14="http://schemas.microsoft.com/office/drawing/2010/main" val="0"/>
+                        </a:ext>
+                      </a:extLst>
+                    </a:blip>
+                    <a:stretch>
+                      <a:fillRect/>
+                    </a:stretch>
+                  </pic:blipFill>
+                  <pic:spPr>
+                    <a:xfrm>
+                      <a:off x="0" y="0"/>
+                      <a:ext cx="6390005" cy="3394710"/>
+                    </a:xfrm>
+                    <a:prstGeom prst="rect">
+                      <a:avLst/>
+                    </a:prstGeom>
+                  </pic:spPr>
+                </pic:pic>
+              </a:graphicData>
+            </a:graphic>
+          </wp:inline>
+        </w:drawing>
+      </w:r>
+    </w:p>
+    <w:p>
+      <w:pPr>
+        <w:pStyle w:val="Lgende"/>
+        <w:rPr>
+          <w:sz w:val="26"/>
+          <w:szCs w:val="26"/>
+        </w:rPr>
+      </w:pPr>
+      <w:r>
+        <w:t xml:space="preserve">Figure </w:t>
+      </w:r>
+      <w:fldSimple w:instr=" SEQ Figure \* ARABIC ">
+        <w:r>
+          <w:rPr>
+            <w:noProof/>
+          </w:rPr>
+          <w:t>3</w:t>
+        </w:r>
+      </w:fldSimple>
+      <w:r>
+        <w:t xml:space="preserve"> Chronogramme d'un bouton d'incrémentation</w:t>
+      </w:r>
+    </w:p>
+    <w:p>
+      <w:pPr>
+        <w:keepNext/>
+        <w:spacing w:after="0"/>
+      </w:pPr>
+    </w:p>
+    <w:p>
+      <w:pPr>
+        <w:keepNext/>
+        <w:spacing w:after="0"/>
+        <w:rPr>
+          <w:sz w:val="26"/>
+          <w:szCs w:val="26"/>
+        </w:rPr>
+      </w:pPr>
+      <w:r>
+        <w:rPr>
+          <w:sz w:val="26"/>
+          <w:szCs w:val="26"/>
+        </w:rPr>
+        <w:t>C’est avec ce chronogramme ci-dessus que j’ai compris que le bouton laissait passer de base la tension et que c’est en appuyant sur celui-ci qu’il va couper la tension. C’est pourquoi dans le</w:t>
+      </w:r>
+      <w:r>
+        <w:rPr>
+          <w:sz w:val="26"/>
+          <w:szCs w:val="26"/>
+        </w:rPr>
+        <w:t xml:space="preserve"> </w:t>
+      </w:r>
+      <w:r>
+        <w:rPr>
+          <w:sz w:val="26"/>
+          <w:szCs w:val="26"/>
+        </w:rPr>
+        <w:lastRenderedPageBreak/>
+        <w:t>code j’ai dû mettre un LOW dans la condition car si c’était un HIGH alors la variable curseur va s’incrémenter tout seul jusqu’à que j’appuie sur le bouton ce qui n’est pas recherché.</w:t>
+      </w:r>
+    </w:p>
+    <w:p>
+      <w:pPr>
+        <w:keepNext/>
+        <w:spacing w:after="0"/>
+        <w:rPr>
+          <w:sz w:val="26"/>
+          <w:szCs w:val="26"/>
+        </w:rPr>
+      </w:pPr>
+    </w:p>
+    <w:p>
+      <w:pPr>
+        <w:keepNext/>
+        <w:spacing w:after="0"/>
+        <w:rPr>
+          <w:sz w:val="26"/>
+          <w:szCs w:val="26"/>
+        </w:rPr>
+      </w:pPr>
+      <w:r>
+        <w:rPr>
+          <w:sz w:val="26"/>
+          <w:szCs w:val="26"/>
+        </w:rPr>
+        <w:t xml:space="preserve">Ensuite dans le code j’ai </w:t>
+      </w:r>
+      <w:r>
+        <w:rPr>
+          <w:sz w:val="26"/>
+          <w:szCs w:val="26"/>
+        </w:rPr>
+        <w:t>codé</w:t>
+      </w:r>
+      <w:r>
+        <w:rPr>
+          <w:sz w:val="26"/>
+          <w:szCs w:val="26"/>
+        </w:rPr>
+        <w:t xml:space="preserve"> chaque pallier avec la couleur correspondant à celui-ci ainsi qu’à la tension de sortie du MLI.</w:t>
+      </w:r>
+    </w:p>
+    <w:p>
+      <w:pPr>
+        <w:keepNext/>
+        <w:spacing w:after="0"/>
+        <w:rPr>
+          <w:sz w:val="26"/>
+          <w:szCs w:val="26"/>
+        </w:rPr>
+      </w:pPr>
+    </w:p>
+    <w:p>
+      <w:pPr>
+        <w:keepNext/>
+        <w:spacing w:after="0"/>
+      </w:pPr>
+      <w:r>
+        <w:rPr>
+          <w:noProof/>
+          <w:sz w:val="26"/>
+          <w:szCs w:val="26"/>
+        </w:rPr>
+        <w:drawing>
+          <wp:inline distT="0" distB="0" distL="0" distR="0" wp14:anchorId="60122428" wp14:editId="206130BD">
+            <wp:extent cx="6390005" cy="1235710"/>
+            <wp:effectExtent l="0" t="0" r="0" b="2540"/>
+            <wp:docPr id="656445171" name="Image 1"/>
+            <wp:cNvGraphicFramePr>
+              <a:graphicFrameLocks xmlns:a="http://schemas.openxmlformats.org/drawingml/2006/main" noChangeAspect="1"/>
+            </wp:cNvGraphicFramePr>
+            <a:graphic xmlns:a="http://schemas.openxmlformats.org/drawingml/2006/main">
+              <a:graphicData uri="http://schemas.openxmlformats.org/drawingml/2006/picture">
+                <pic:pic xmlns:pic="http://schemas.openxmlformats.org/drawingml/2006/picture">
+                  <pic:nvPicPr>
+                    <pic:cNvPr id="656445171" name=""/>
+                    <pic:cNvPicPr/>
+                  </pic:nvPicPr>
+                  <pic:blipFill>
+                    <a:blip r:embed="rId12"/>
+                    <a:stretch>
+                      <a:fillRect/>
+                    </a:stretch>
+                  </pic:blipFill>
+                  <pic:spPr>
+                    <a:xfrm>
+                      <a:off x="0" y="0"/>
+                      <a:ext cx="6390005" cy="1235710"/>
+                    </a:xfrm>
+                    <a:prstGeom prst="rect">
+                      <a:avLst/>
+                    </a:prstGeom>
+                  </pic:spPr>
+                </pic:pic>
+              </a:graphicData>
+            </a:graphic>
+          </wp:inline>
+        </w:drawing>
+      </w:r>
+    </w:p>
+    <w:p>
+      <w:pPr>
+        <w:pStyle w:val="Lgende"/>
+      </w:pPr>
+      <w:r>
+        <w:t xml:space="preserve">Figure </w:t>
+      </w:r>
+      <w:fldSimple w:instr=" SEQ Figure \* ARABIC ">
+        <w:r>
+          <w:rPr>
+            <w:noProof/>
+          </w:rPr>
+          <w:t>4</w:t>
+        </w:r>
+      </w:fldSimple>
+      <w:r>
+        <w:t xml:space="preserve"> Exemple du code au pallier 2</w:t>
+      </w:r>
+    </w:p>
+    <w:p>
+      <w:pPr>
+        <w:spacing w:after="0"/>
+        <w:rPr>
+          <w:sz w:val="26"/>
+          <w:szCs w:val="26"/>
+        </w:rPr>
+      </w:pPr>
+      <w:r>
+        <w:rPr>
+          <w:sz w:val="26"/>
+          <w:szCs w:val="26"/>
+        </w:rPr>
+        <w:t xml:space="preserve"> </w:t>
+      </w:r>
+      <w:r>
+        <w:rPr>
+          <w:sz w:val="26"/>
+          <w:szCs w:val="26"/>
+        </w:rPr>
+        <w:t xml:space="preserve">La variable MLI correspond à la tension de sortie du port MLI (port 4 de l’Arduino) variant de 0V à +5V. Sur les Arduino </w:t>
+      </w:r>
+      <w:r>
+        <w:rPr>
+          <w:sz w:val="26"/>
+          <w:szCs w:val="26"/>
+        </w:rPr>
+        <w:t>Méga</w:t>
+      </w:r>
+      <w:r>
+        <w:rPr>
+          <w:sz w:val="26"/>
+          <w:szCs w:val="26"/>
+        </w:rPr>
+        <w:t xml:space="preserve"> il y a </w:t>
+      </w:r>
+      <w:r>
+        <w:rPr>
+          <w:sz w:val="26"/>
+          <w:szCs w:val="26"/>
+        </w:rPr>
+        <w:t>plusieurs ports</w:t>
+      </w:r>
+      <w:r>
+        <w:rPr>
+          <w:sz w:val="26"/>
+          <w:szCs w:val="26"/>
+        </w:rPr>
+        <w:t xml:space="preserve"> qui sont notés « PWM », </w:t>
+      </w:r>
+      <w:r>
+        <w:rPr>
+          <w:sz w:val="26"/>
+          <w:szCs w:val="26"/>
+        </w:rPr>
+        <w:t>ils servent</w:t>
+      </w:r>
+      <w:r>
+        <w:rPr>
+          <w:sz w:val="26"/>
+          <w:szCs w:val="26"/>
+        </w:rPr>
+        <w:t xml:space="preserve"> à envoyer ou recevoir une tension analogique, ce qui n’est pas le cas des ports qui ne le sont pas.</w:t>
+      </w:r>
+    </w:p>
+    <w:p>
+      <w:pPr>
+        <w:spacing w:after="0"/>
+        <w:rPr>
+          <w:sz w:val="26"/>
+          <w:szCs w:val="26"/>
+        </w:rPr>
+      </w:pPr>
+      <w:r>
+        <w:rPr>
+          <w:sz w:val="26"/>
+          <w:szCs w:val="26"/>
+        </w:rPr>
+        <w:t>De base les ports de l’Arduino peuvent soit envoyé 0V soit +5V mais pas +2,3V par exemple.</w:t>
+      </w:r>
+    </w:p>
+    <w:p>
+      <w:pPr>
+        <w:spacing w:after="0"/>
+        <w:rPr>
+          <w:sz w:val="26"/>
+          <w:szCs w:val="26"/>
+        </w:rPr>
+      </w:pPr>
+    </w:p>
+    <w:p>
+      <w:pPr>
+        <w:spacing w:after="0"/>
+        <w:rPr>
+          <w:sz w:val="26"/>
+          <w:szCs w:val="26"/>
+        </w:rPr>
+      </w:pPr>
+      <w:r>
+        <w:rPr>
+          <w:sz w:val="26"/>
+          <w:szCs w:val="26"/>
+        </w:rPr>
+        <w:t xml:space="preserve">Dans le code Arduino </w:t>
+      </w:r>
+      <w:r>
+        <w:rPr>
+          <w:sz w:val="26"/>
+          <w:szCs w:val="26"/>
+        </w:rPr>
+        <w:t>on n’entre pas</w:t>
+      </w:r>
+      <w:r>
+        <w:rPr>
+          <w:sz w:val="26"/>
+          <w:szCs w:val="26"/>
+        </w:rPr>
+        <w:t xml:space="preserve"> directement la valeur de la tension de sortie mais </w:t>
+      </w:r>
+      <w:r>
+        <w:rPr>
+          <w:sz w:val="26"/>
+          <w:szCs w:val="26"/>
+        </w:rPr>
+        <w:t xml:space="preserve">à la fréquence ou elle va sortir du +5V et 0V. J’ai pu relever cette fréquence avec un </w:t>
+      </w:r>
+      <w:r>
+        <w:rPr>
+          <w:sz w:val="26"/>
+          <w:szCs w:val="26"/>
+        </w:rPr>
+        <w:t>Pico Scope</w:t>
+      </w:r>
+      <w:r>
+        <w:rPr>
+          <w:sz w:val="26"/>
+          <w:szCs w:val="26"/>
+        </w:rPr>
+        <w:t xml:space="preserve"> qui m’a permis de visualiser comment une sortie « PWM » fonctionnait. </w:t>
+      </w:r>
+    </w:p>
+    <w:p>
+      <w:pPr>
+        <w:keepNext/>
+        <w:spacing w:after="0"/>
+      </w:pPr>
+      <w:r>
+        <w:rPr>
+          <w:noProof/>
+          <w:sz w:val="26"/>
+          <w:szCs w:val="26"/>
+        </w:rPr>
+        <w:drawing>
+          <wp:inline distT="0" distB="0" distL="0" distR="0" wp14:anchorId="46002806" wp14:editId="2810271C">
+            <wp:extent cx="6390005" cy="3394710"/>
+            <wp:effectExtent l="0" t="0" r="0" b="0"/>
+            <wp:docPr id="1827058816" name="Image 10"/>
+            <wp:cNvGraphicFramePr>
+              <a:graphicFrameLocks xmlns:a="http://schemas.openxmlformats.org/drawingml/2006/main" noChangeAspect="1"/>
+            </wp:cNvGraphicFramePr>
+            <a:graphic xmlns:a="http://schemas.openxmlformats.org/drawingml/2006/main">
+              <a:graphicData uri="http://schemas.openxmlformats.org/drawingml/2006/picture">
+                <pic:pic xmlns:pic="http://schemas.openxmlformats.org/drawingml/2006/picture">
+                  <pic:nvPicPr>
+                    <pic:cNvPr id="1827058816" name="Image 1827058816"/>
+                    <pic:cNvPicPr/>
+                  </pic:nvPicPr>
+                  <pic:blipFill>
+                    <a:blip r:embed="rId13" cstate="print">
+                      <a:extLst>
+                        <a:ext uri="{28A0092B-C50C-407E-A947-70E740481C1C}">
+                          <a14:useLocalDpi xmlns:a14="http://schemas.microsoft.com/office/drawing/2010/main" val="0"/>
+                        </a:ext>
+                      </a:extLst>
+                    </a:blip>
+                    <a:stretch>
+                      <a:fillRect/>
+                    </a:stretch>
+                  </pic:blipFill>
+                  <pic:spPr>
+                    <a:xfrm>
+                      <a:off x="0" y="0"/>
+                      <a:ext cx="6398280" cy="3399106"/>
+                    </a:xfrm>
+                    <a:prstGeom prst="rect">
+                      <a:avLst/>
+                    </a:prstGeom>
+                  </pic:spPr>
+                </pic:pic>
+              </a:graphicData>
+            </a:graphic>
+          </wp:inline>
+        </w:drawing>
+      </w:r>
+    </w:p>
+    <w:p>
+      <w:pPr>
+        <w:pStyle w:val="Lgende"/>
+        <w:rPr>
+          <w:sz w:val="26"/>
+          <w:szCs w:val="26"/>
+        </w:rPr>
+      </w:pPr>
+      <w:r>
+        <w:t xml:space="preserve">Figure </w:t>
+      </w:r>
+      <w:fldSimple w:instr=" SEQ Figure \* ARABIC ">
+        <w:r>
+          <w:rPr>
+            <w:noProof/>
+          </w:rPr>
+          <w:t>5</w:t>
+        </w:r>
+      </w:fldSimple>
+      <w:r>
+        <w:t xml:space="preserve"> Chronogramme d'une sortie "PWM" à 25%</w:t>
+      </w:r>
+    </w:p>
+    <w:p>
+      <w:pPr>
+        <w:spacing w:after="0"/>
+        <w:rPr>
+          <w:sz w:val="26"/>
+          <w:szCs w:val="26"/>
+        </w:rPr>
+      </w:pPr>
+      <w:r>
+        <w:rPr>
+          <w:sz w:val="26"/>
+          <w:szCs w:val="26"/>
+        </w:rPr>
+        <w:t>Sur le chronogramme ci-dessus j’ai pu visualiser cette fréquence d’altération entre 0V et 5V.</w:t>
+      </w:r>
+    </w:p>
+    <w:p>
+      <w:pPr>
+        <w:rPr>
+          <w:sz w:val="26"/>
+          <w:szCs w:val="26"/>
+        </w:rPr>
+      </w:pPr>
+      <w:r>
+        <w:rPr>
+          <w:sz w:val="26"/>
+          <w:szCs w:val="26"/>
+        </w:rPr>
+        <w:br w:type="page"/>
+      </w:r>
+    </w:p>
+    <w:p>
+      <w:pPr>
+        <w:spacing w:after="0"/>
+        <w:rPr>
+          <w:sz w:val="26"/>
+          <w:szCs w:val="26"/>
+        </w:rPr>
+      </w:pPr>
+      <w:r>
+        <w:rPr>
+          <w:sz w:val="26"/>
+          <w:szCs w:val="26"/>
+        </w:rPr>
+        <w:lastRenderedPageBreak/>
+        <w:t>Une fois le codage fini j’ai flashé le code dans mon Arduino, j’ai testé les boutons d’incrémentation et de décrémentation et tout fonctionnait correctement.</w:t>
+      </w:r>
+    </w:p>
+    <w:p>
+      <w:pPr>
+        <w:spacing w:after="0"/>
+        <w:rPr>
+          <w:sz w:val="26"/>
+          <w:szCs w:val="26"/>
+        </w:rPr>
+      </w:pPr>
+    </w:p>
+    <w:p>
+      <w:pPr>
+        <w:spacing w:after="0"/>
+        <w:rPr>
+          <w:sz w:val="26"/>
+          <w:szCs w:val="26"/>
+        </w:rPr>
+      </w:pPr>
+      <w:r>
+        <w:rPr>
+          <w:sz w:val="26"/>
+          <w:szCs w:val="26"/>
+        </w:rPr>
+        <w:t>Pour finir j’ai envoyé le code sur mon repository GitHub pour que n’importe qui puissent voir mon code et me proposer de l’améliorer.</w:t>
+      </w:r>
+    </w:p>
+    <w:p>
+      <w:pPr>
+        <w:spacing w:after="0"/>
+        <w:rPr>
+          <w:sz w:val="26"/>
+          <w:szCs w:val="26"/>
+        </w:rPr>
+      </w:pPr>
+    </w:p>
+    <w:p>
+      <w:pPr>
+        <w:spacing w:after="0"/>
+        <w:rPr>
+          <w:sz w:val="26"/>
+          <w:szCs w:val="26"/>
+        </w:rPr>
+      </w:pPr>
+      <w:r>
+        <w:rPr>
+          <w:sz w:val="26"/>
+          <w:szCs w:val="26"/>
+        </w:rPr>
+        <w:t>Aussi il me permettra d’enregistrer en ligne mon projet et donc de pouvoir le récupéré sur n’importe quel appareil.</w:t>
+      </w:r>
+    </w:p>
+    <w:p>
+      <w:pPr>
+        <w:rPr>
+          <w:sz w:val="26"/>
+          <w:szCs w:val="26"/>
+        </w:rPr>
+      </w:pPr>
+      <w:r>
+        <w:rPr>
+          <w:sz w:val="26"/>
+          <w:szCs w:val="26"/>
+        </w:rPr>
+        <w:br w:type="page"/>
+      </w:r>
+    </w:p>
+    <w:p>
+      <w:pPr>
+        <w:rPr>
+          <w:sz w:val="26"/>
+          <w:szCs w:val="26"/>
+        </w:rPr>
+      </w:pPr>
+    </w:p>
+    <w:p>
+      <w:pPr>
+        <w:spacing w:after="0"/>
         <w:rPr>
           <w:b/>
           <w:bCs/>
@@ -2214,8 +3584,7 @@
           <w:szCs w:val="28"/>
           <w:u w:val="single"/>
         </w:rPr>
-        <w:t>, installation</w:t>
-      </w:r>
+      </w:pPr>
       <w:r>
         <w:rPr>
           <w:b/>
@@ -2224,12 +3593,9 @@
           <w:szCs w:val="28"/>
           <w:u w:val="single"/>
         </w:rPr>
-        <w:t xml:space="preserve"> et téléversement du code :</w:t>
-      </w:r>
-    </w:p>
-    <w:p>
-      <w:pPr>
-        <w:spacing w:after="0"/>
+        <w:t>Téléchargement</w:t>
+      </w:r>
+      <w:r>
         <w:rPr>
           <w:b/>
           <w:bCs/>
@@ -2237,27 +3603,50 @@
           <w:szCs w:val="28"/>
           <w:u w:val="single"/>
         </w:rPr>
-      </w:pPr>
-    </w:p>
-    <w:p>
-      <w:pPr>
-        <w:spacing w:after="0"/>
+        <w:t>, installation</w:t>
+      </w:r>
+      <w:r>
         <w:rPr>
           <w:b/>
           <w:bCs/>
-          <w:sz w:val="26"/>
-          <w:szCs w:val="26"/>
+          <w:sz w:val="28"/>
+          <w:szCs w:val="28"/>
           <w:u w:val="single"/>
         </w:rPr>
-      </w:pPr>
-      <w:r>
+        <w:t xml:space="preserve"> et téléversement du code :</w:t>
+      </w:r>
+    </w:p>
+    <w:p>
+      <w:pPr>
+        <w:spacing w:after="0"/>
         <w:rPr>
           <w:b/>
           <w:bCs/>
-          <w:sz w:val="26"/>
-          <w:szCs w:val="26"/>
+          <w:sz w:val="28"/>
+          <w:szCs w:val="28"/>
           <w:u w:val="single"/>
         </w:rPr>
+      </w:pPr>
+    </w:p>
+    <w:p>
+      <w:pPr>
+        <w:spacing w:after="0"/>
+        <w:rPr>
+          <w:b/>
+          <w:bCs/>
+          <w:sz w:val="26"/>
+          <w:szCs w:val="26"/>
+          <w:u w:val="single"/>
+        </w:rPr>
+      </w:pPr>
+      <w:r>
+        <w:rPr>
+          <w:b/>
+          <w:bCs/>
+          <w:sz w:val="26"/>
+          <w:szCs w:val="26"/>
+          <w:u w:val="single"/>
+        </w:rPr>
         <w:t>Téléchargement et installation du code :</w:t>
       </w:r>
     </w:p>
@@ -2301,7 +3690,7 @@
         </w:rPr>
         <w:t xml:space="preserve">Lien de téléchargement de GIT : </w:t>
       </w:r>
-      <w:hyperlink r:id="rId9" w:history="1">
+      <w:hyperlink r:id="rId14" w:history="1">
         <w:r>
           <w:rPr>
             <w:rStyle w:val="Lienhypertexte"/>
@@ -2373,7 +3762,23 @@
           <w:sz w:val="26"/>
           <w:szCs w:val="26"/>
         </w:rPr>
-        <w:t xml:space="preserve"> (Core : 6.1.16 Home : 3.4.4) est requise et doit être installer au préalable </w:t>
+        <w:t xml:space="preserve"> (</w:t>
+      </w:r>
+      <w:proofErr w:type="spellStart"/>
+      <w:r>
+        <w:rPr>
+          <w:sz w:val="26"/>
+          <w:szCs w:val="26"/>
+        </w:rPr>
+        <w:t>Core</w:t>
+      </w:r>
+      <w:proofErr w:type="spellEnd"/>
+      <w:r>
+        <w:rPr>
+          <w:sz w:val="26"/>
+          <w:szCs w:val="26"/>
+        </w:rPr>
+        <w:t xml:space="preserve"> : 6.1.16 Home : 3.4.4) est requise et doit être installer au préalable </w:t>
       </w:r>
       <w:r>
         <w:rPr>
@@ -2428,6 +3833,8 @@
       <w:pPr>
         <w:spacing w:after="0"/>
         <w:rPr>
+          <w:b/>
+          <w:bCs/>
           <w:sz w:val="26"/>
           <w:szCs w:val="26"/>
           <w:u w:val="single"/>
@@ -2442,6 +3849,8 @@
       </w:r>
       <w:r>
         <w:rPr>
+          <w:b/>
+          <w:bCs/>
           <w:sz w:val="26"/>
           <w:szCs w:val="26"/>
           <w:u w:val="single"/>
@@ -2545,7 +3954,6 @@
           <w:sz w:val="26"/>
           <w:szCs w:val="26"/>
         </w:rPr>
-        <w:lastRenderedPageBreak/>
         <w:drawing>
           <wp:anchor distT="0" distB="0" distL="114300" distR="114300" simplePos="0" relativeHeight="251664384" behindDoc="0" locked="0" layoutInCell="1" allowOverlap="1" wp14:anchorId="18D5438F" wp14:editId="404B7739">
             <wp:simplePos x="0" y="0"/>
@@ -2570,7 +3978,7 @@
                     <pic:cNvPicPr/>
                   </pic:nvPicPr>
                   <pic:blipFill>
-                    <a:blip r:embed="rId10">
+                    <a:blip r:embed="rId15">
                       <a:extLst>
                         <a:ext uri="{28A0092B-C50C-407E-A947-70E740481C1C}">
                           <a14:useLocalDpi xmlns:a14="http://schemas.microsoft.com/office/drawing/2010/main" val="0"/>
@@ -2703,14 +4111,23 @@
         </w:rPr>
         <w:t>« </w:t>
       </w:r>
-      <w:r>
-        <w:rPr>
-          <w:sz w:val="26"/>
-          <w:szCs w:val="26"/>
-        </w:rPr>
-        <w:t xml:space="preserve">git clone </w:t>
-      </w:r>
-      <w:hyperlink r:id="rId11" w:history="1">
+      <w:proofErr w:type="gramStart"/>
+      <w:r>
+        <w:rPr>
+          <w:sz w:val="26"/>
+          <w:szCs w:val="26"/>
+        </w:rPr>
+        <w:t>git</w:t>
+      </w:r>
+      <w:proofErr w:type="gramEnd"/>
+      <w:r>
+        <w:rPr>
+          <w:sz w:val="26"/>
+          <w:szCs w:val="26"/>
+        </w:rPr>
+        <w:t xml:space="preserve"> clone </w:t>
+      </w:r>
+      <w:hyperlink r:id="rId16" w:history="1">
         <w:r>
           <w:rPr>
             <w:rStyle w:val="Lienhypertexte"/>
@@ -2851,7 +4268,7 @@
                                 <w:rPr>
                                   <w:noProof/>
                                 </w:rPr>
-                                <w:t>1</w:t>
+                                <w:t>6</w:t>
                               </w:r>
                             </w:fldSimple>
                             <w:r>
@@ -2897,7 +4314,7 @@
                           <w:rPr>
                             <w:noProof/>
                           </w:rPr>
-                          <w:t>1</w:t>
+                          <w:t>6</w:t>
                         </w:r>
                       </w:fldSimple>
                       <w:r>
@@ -2942,7 +4359,7 @@
                     <pic:cNvPicPr/>
                   </pic:nvPicPr>
                   <pic:blipFill>
-                    <a:blip r:embed="rId12">
+                    <a:blip r:embed="rId17">
                       <a:extLst>
                         <a:ext uri="{28A0092B-C50C-407E-A947-70E740481C1C}">
                           <a14:useLocalDpi xmlns:a14="http://schemas.microsoft.com/office/drawing/2010/main" val="0"/>
@@ -3004,7 +4421,7 @@
                     <pic:cNvPicPr/>
                   </pic:nvPicPr>
                   <pic:blipFill>
-                    <a:blip r:embed="rId13">
+                    <a:blip r:embed="rId18">
                       <a:extLst>
                         <a:ext uri="{28A0092B-C50C-407E-A947-70E740481C1C}">
                           <a14:useLocalDpi xmlns:a14="http://schemas.microsoft.com/office/drawing/2010/main" val="0"/>
@@ -3077,17 +4494,17 @@
         <mc:AlternateContent>
           <mc:Choice Requires="wps">
             <w:drawing>
-              <wp:anchor distT="0" distB="0" distL="114300" distR="114300" simplePos="0" relativeHeight="251667456" behindDoc="0" locked="0" layoutInCell="1" allowOverlap="1" wp14:anchorId="3FE989B4" wp14:editId="4FEE2EA2">
+              <wp:anchor distT="0" distB="0" distL="114300" distR="114300" simplePos="0" relativeHeight="251667456" behindDoc="0" locked="0" layoutInCell="1" allowOverlap="1" wp14:anchorId="3FE989B4" wp14:editId="40DF93BF">
                 <wp:simplePos x="0" y="0"/>
                 <wp:positionH relativeFrom="column">
-                  <wp:posOffset>438150</wp:posOffset>
+                  <wp:posOffset>461010</wp:posOffset>
                 </wp:positionH>
                 <wp:positionV relativeFrom="paragraph">
-                  <wp:posOffset>206375</wp:posOffset>
+                  <wp:posOffset>128270</wp:posOffset>
                 </wp:positionV>
                 <wp:extent cx="1546860" cy="335280"/>
                 <wp:effectExtent l="0" t="0" r="0" b="7620"/>
-                <wp:wrapSquare wrapText="bothSides"/>
+                <wp:wrapNone/>
                 <wp:docPr id="369672327" name="Zone de texte 1"/>
                 <wp:cNvGraphicFramePr/>
                 <a:graphic xmlns:a="http://schemas.openxmlformats.org/drawingml/2006/main">
@@ -3127,7 +4544,7 @@
                                 <w:rPr>
                                   <w:noProof/>
                                 </w:rPr>
-                                <w:t>2</w:t>
+                                <w:t>7</w:t>
                               </w:r>
                             </w:fldSimple>
                             <w:r>
@@ -3156,7 +4573,7 @@
           </mc:Choice>
           <mc:Fallback>
             <w:pict>
-              <v:shape w14:anchorId="3FE989B4" id="_x0000_s1029" type="#_x0000_t202" style="position:absolute;left:0;text-align:left;margin-left:34.5pt;margin-top:16.25pt;width:121.8pt;height:26.4pt;z-index:251667456;visibility:visible;mso-wrap-style:square;mso-width-percent:0;mso-height-percent:0;mso-wrap-distance-left:9pt;mso-wrap-distance-top:0;mso-wrap-distance-right:9pt;mso-wrap-distance-bottom:0;mso-position-horizontal:absolute;mso-position-horizontal-relative:text;mso-position-vertical:absolute;mso-position-vertical-relative:text;mso-width-percent:0;mso-height-percent:0;mso-width-relative:margin;mso-height-relative:margin;v-text-anchor:top" o:gfxdata="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" stroked="f">
+              <v:shape w14:anchorId="3FE989B4" id="_x0000_s1029" type="#_x0000_t202" style="position:absolute;left:0;text-align:left;margin-left:36.3pt;margin-top:10.1pt;width:121.8pt;height:26.4pt;z-index:251667456;visibility:visible;mso-wrap-style:square;mso-width-percent:0;mso-height-percent:0;mso-wrap-distance-left:9pt;mso-wrap-distance-top:0;mso-wrap-distance-right:9pt;mso-wrap-distance-bottom:0;mso-position-horizontal:absolute;mso-position-horizontal-relative:text;mso-position-vertical:absolute;mso-position-vertical-relative:text;mso-width-percent:0;mso-height-percent:0;mso-width-relative:margin;mso-height-relative:margin;v-text-anchor:top" o:gfxdata="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" stroked="f">
                 <v:textbox inset="0,0,0,0">
                   <w:txbxContent>
                     <w:p>
@@ -3175,7 +4592,7 @@
                           <w:rPr>
                             <w:noProof/>
                           </w:rPr>
-                          <w:t>2</w:t>
+                          <w:t>7</w:t>
                         </w:r>
                       </w:fldSimple>
                       <w:r>
@@ -3184,7 +4601,6 @@
                     </w:p>
                   </w:txbxContent>
                 </v:textbox>
-                <w10:wrap type="square"/>
               </v:shape>
             </w:pict>
           </mc:Fallback>
@@ -3212,6 +4628,8 @@
     <w:p>
       <w:pPr>
         <w:rPr>
+          <w:b/>
+          <w:bCs/>
           <w:sz w:val="26"/>
           <w:szCs w:val="26"/>
           <w:u w:val="single"/>
@@ -3226,6 +4644,8 @@
       </w:r>
       <w:r>
         <w:rPr>
+          <w:b/>
+          <w:bCs/>
           <w:sz w:val="26"/>
           <w:szCs w:val="26"/>
           <w:u w:val="single"/>
@@ -3252,7 +4672,7 @@
         </w:rPr>
         <w:t xml:space="preserve">Rendez-vous sur le repository : </w:t>
       </w:r>
-      <w:hyperlink r:id="rId14" w:history="1">
+      <w:hyperlink r:id="rId19" w:history="1">
         <w:r>
           <w:rPr>
             <w:rStyle w:val="Lienhypertexte"/>
@@ -3280,7 +4700,23 @@
           <w:sz w:val="26"/>
           <w:szCs w:val="26"/>
         </w:rPr>
-        <w:t>Cliquez sur « Code » un menu déroulant si présente et cliquez « DownloadZIP ».</w:t>
+        <w:t>Cliquez sur « Code » un menu déroulant si présente et cliquez « </w:t>
+      </w:r>
+      <w:proofErr w:type="spellStart"/>
+      <w:r>
+        <w:rPr>
+          <w:sz w:val="26"/>
+          <w:szCs w:val="26"/>
+        </w:rPr>
+        <w:t>DownloadZIP</w:t>
+      </w:r>
+      <w:proofErr w:type="spellEnd"/>
+      <w:r>
+        <w:rPr>
+          <w:sz w:val="26"/>
+          <w:szCs w:val="26"/>
+        </w:rPr>
+        <w:t> ».</w:t>
       </w:r>
     </w:p>
     <w:p>
@@ -3294,7 +4730,6 @@
         <w:rPr>
           <w:noProof/>
         </w:rPr>
-        <w:lastRenderedPageBreak/>
         <mc:AlternateContent>
           <mc:Choice Requires="wps">
             <w:drawing>
@@ -3348,7 +4783,7 @@
                                 <w:rPr>
                                   <w:noProof/>
                                 </w:rPr>
-                                <w:t>3</w:t>
+                                <w:t>8</w:t>
                               </w:r>
                             </w:fldSimple>
                             <w:r>
@@ -3390,7 +4825,7 @@
                           <w:rPr>
                             <w:noProof/>
                           </w:rPr>
-                          <w:t>3</w:t>
+                          <w:t>8</w:t>
                         </w:r>
                       </w:fldSimple>
                       <w:r>
@@ -3435,7 +4870,7 @@
                     <pic:cNvPicPr/>
                   </pic:nvPicPr>
                   <pic:blipFill>
-                    <a:blip r:embed="rId15">
+                    <a:blip r:embed="rId20">
                       <a:extLst>
                         <a:ext uri="{28A0092B-C50C-407E-A947-70E740481C1C}">
                           <a14:useLocalDpi xmlns:a14="http://schemas.microsoft.com/office/drawing/2010/main" val="0"/>
@@ -3700,7 +5135,7 @@
                     <pic:cNvPicPr/>
                   </pic:nvPicPr>
                   <pic:blipFill rotWithShape="1">
-                    <a:blip r:embed="rId16">
+                    <a:blip r:embed="rId21">
                       <a:extLst>
                         <a:ext uri="{28A0092B-C50C-407E-A947-70E740481C1C}">
                           <a14:useLocalDpi xmlns:a14="http://schemas.microsoft.com/office/drawing/2010/main" val="0"/>
@@ -3793,7 +5228,7 @@
                                 <w:rPr>
                                   <w:noProof/>
                                 </w:rPr>
-                                <w:t>4</w:t>
+                                <w:t>9</w:t>
                               </w:r>
                             </w:fldSimple>
                             <w:r>
@@ -3835,7 +5270,7 @@
                           <w:rPr>
                             <w:noProof/>
                           </w:rPr>
-                          <w:t>4</w:t>
+                          <w:t>9</w:t>
                         </w:r>
                       </w:fldSimple>
                       <w:r>
@@ -3880,7 +5315,7 @@
                     <pic:cNvPicPr/>
                   </pic:nvPicPr>
                   <pic:blipFill>
-                    <a:blip r:embed="rId17">
+                    <a:blip r:embed="rId22">
                       <a:extLst>
                         <a:ext uri="{28A0092B-C50C-407E-A947-70E740481C1C}">
                           <a14:useLocalDpi xmlns:a14="http://schemas.microsoft.com/office/drawing/2010/main" val="0"/>
@@ -4059,7 +5494,7 @@
                                 <w:rPr>
                                   <w:noProof/>
                                 </w:rPr>
-                                <w:t>5</w:t>
+                                <w:t>10</w:t>
                               </w:r>
                             </w:fldSimple>
                             <w:r>
@@ -4107,7 +5542,7 @@
                           <w:rPr>
                             <w:noProof/>
                           </w:rPr>
-                          <w:t>5</w:t>
+                          <w:t>10</w:t>
                         </w:r>
                       </w:fldSimple>
                       <w:r>
@@ -4192,7 +5627,7 @@
           <w:szCs w:val="26"/>
         </w:rPr>
         <w:drawing>
-          <wp:anchor distT="0" distB="0" distL="114300" distR="114300" simplePos="0" relativeHeight="251680768" behindDoc="0" locked="0" layoutInCell="1" allowOverlap="1" wp14:anchorId="406417B6" wp14:editId="26D3F8EA">
+          <wp:anchor distT="0" distB="0" distL="114300" distR="114300" simplePos="0" relativeHeight="251680768" behindDoc="0" locked="0" layoutInCell="1" allowOverlap="1" wp14:anchorId="406417B6" wp14:editId="21E6A337">
             <wp:simplePos x="0" y="0"/>
             <wp:positionH relativeFrom="column">
               <wp:posOffset>445770</wp:posOffset>
@@ -4215,7 +5650,7 @@
                     <pic:cNvPicPr/>
                   </pic:nvPicPr>
                   <pic:blipFill>
-                    <a:blip r:embed="rId18" cstate="print">
+                    <a:blip r:embed="rId23" cstate="print">
                       <a:extLst>
                         <a:ext uri="{28A0092B-C50C-407E-A947-70E740481C1C}">
                           <a14:useLocalDpi xmlns:a14="http://schemas.microsoft.com/office/drawing/2010/main" val="0"/>
@@ -4303,7 +5738,23 @@
           <w:szCs w:val="26"/>
         </w:rPr>
         <w:tab/>
-        <w:t>Une fenêtre s’ouvre avec un menu déroulant « Select a board »,</w:t>
+        <w:t xml:space="preserve">Une fenêtre s’ouvre avec un menu déroulant « Select a </w:t>
+      </w:r>
+      <w:proofErr w:type="spellStart"/>
+      <w:r>
+        <w:rPr>
+          <w:sz w:val="26"/>
+          <w:szCs w:val="26"/>
+        </w:rPr>
+        <w:t>board</w:t>
+      </w:r>
+      <w:proofErr w:type="spellEnd"/>
+      <w:r>
+        <w:rPr>
+          <w:sz w:val="26"/>
+          <w:szCs w:val="26"/>
+        </w:rPr>
+        <w:t> »,</w:t>
       </w:r>
     </w:p>
     <w:p>
@@ -4314,12 +5765,69 @@
           <w:szCs w:val="26"/>
         </w:rPr>
       </w:pPr>
-      <w:r>
-        <w:rPr>
-          <w:sz w:val="26"/>
-          <w:szCs w:val="26"/>
-        </w:rPr>
-        <w:t>sélectionnez « Arduino Mega or Mega 2560 ATmega2560 (Mega 2560) ».</w:t>
+      <w:proofErr w:type="gramStart"/>
+      <w:r>
+        <w:rPr>
+          <w:sz w:val="26"/>
+          <w:szCs w:val="26"/>
+        </w:rPr>
+        <w:t>sélectionnez</w:t>
+      </w:r>
+      <w:proofErr w:type="gramEnd"/>
+      <w:r>
+        <w:rPr>
+          <w:sz w:val="26"/>
+          <w:szCs w:val="26"/>
+        </w:rPr>
+        <w:t xml:space="preserve"> « Arduino </w:t>
+      </w:r>
+      <w:proofErr w:type="spellStart"/>
+      <w:r>
+        <w:rPr>
+          <w:sz w:val="26"/>
+          <w:szCs w:val="26"/>
+        </w:rPr>
+        <w:t>Mega</w:t>
+      </w:r>
+      <w:proofErr w:type="spellEnd"/>
+      <w:r>
+        <w:rPr>
+          <w:sz w:val="26"/>
+          <w:szCs w:val="26"/>
+        </w:rPr>
+        <w:t xml:space="preserve"> or </w:t>
+      </w:r>
+      <w:proofErr w:type="spellStart"/>
+      <w:r>
+        <w:rPr>
+          <w:sz w:val="26"/>
+          <w:szCs w:val="26"/>
+        </w:rPr>
+        <w:t>Mega</w:t>
+      </w:r>
+      <w:proofErr w:type="spellEnd"/>
+      <w:r>
+        <w:rPr>
+          <w:sz w:val="26"/>
+          <w:szCs w:val="26"/>
+        </w:rPr>
+        <w:t xml:space="preserve"> 2560 ATmega2560 (</w:t>
+      </w:r>
+      <w:proofErr w:type="spellStart"/>
+      <w:r>
+        <w:rPr>
+          <w:sz w:val="26"/>
+          <w:szCs w:val="26"/>
+        </w:rPr>
+        <w:t>Mega</w:t>
+      </w:r>
+      <w:proofErr w:type="spellEnd"/>
+      <w:r>
+        <w:rPr>
+          <w:sz w:val="26"/>
+          <w:szCs w:val="26"/>
+        </w:rPr>
+        <w:t xml:space="preserve"> 2560) ».</w:t>
       </w:r>
     </w:p>
     <w:p>
@@ -4409,7 +5917,23 @@
           <w:sz w:val="26"/>
           <w:szCs w:val="26"/>
         </w:rPr>
-        <w:t>Pour téléverser le code allez dans la barre latérale et cliquez sur « Run and Debug ».</w:t>
+        <w:t xml:space="preserve">Pour téléverser le code allez dans la barre latérale et cliquez sur « Run and </w:t>
+      </w:r>
+      <w:proofErr w:type="spellStart"/>
+      <w:r>
+        <w:rPr>
+          <w:sz w:val="26"/>
+          <w:szCs w:val="26"/>
+        </w:rPr>
+        <w:t>Debug</w:t>
+      </w:r>
+      <w:proofErr w:type="spellEnd"/>
+      <w:r>
+        <w:rPr>
+          <w:sz w:val="26"/>
+          <w:szCs w:val="26"/>
+        </w:rPr>
+        <w:t> ».</w:t>
       </w:r>
     </w:p>
     <w:p>
@@ -4450,7 +5974,7 @@
                     <pic:cNvPicPr/>
                   </pic:nvPicPr>
                   <pic:blipFill>
-                    <a:blip r:embed="rId19">
+                    <a:blip r:embed="rId24">
                       <a:extLst>
                         <a:ext uri="{28A0092B-C50C-407E-A947-70E740481C1C}">
                           <a14:useLocalDpi xmlns:a14="http://schemas.microsoft.com/office/drawing/2010/main" val="0"/>
@@ -4481,7 +6005,23 @@
           <w:sz w:val="26"/>
           <w:szCs w:val="26"/>
         </w:rPr>
-        <w:t>Ensuite cliquez sur « Start debugging » ou F5.</w:t>
+        <w:t xml:space="preserve">Ensuite cliquez sur « Start </w:t>
+      </w:r>
+      <w:proofErr w:type="spellStart"/>
+      <w:r>
+        <w:rPr>
+          <w:sz w:val="26"/>
+          <w:szCs w:val="26"/>
+        </w:rPr>
+        <w:t>debugging</w:t>
+      </w:r>
+      <w:proofErr w:type="spellEnd"/>
+      <w:r>
+        <w:rPr>
+          <w:sz w:val="26"/>
+          <w:szCs w:val="26"/>
+        </w:rPr>
+        <w:t> » ou F5.</w:t>
       </w:r>
     </w:p>
     <w:p>
@@ -4514,7 +6054,7 @@
                     <pic:cNvPicPr/>
                   </pic:nvPicPr>
                   <pic:blipFill>
-                    <a:blip r:embed="rId20"/>
+                    <a:blip r:embed="rId25"/>
                     <a:stretch>
                       <a:fillRect/>
                     </a:stretch>
@@ -4564,16 +6104,2012 @@
     </w:p>
     <w:p>
       <w:pPr>
-        <w:ind w:firstLine="708"/>
-        <w:rPr>
-          <w:sz w:val="26"/>
-          <w:szCs w:val="26"/>
-        </w:rPr>
-      </w:pPr>
+        <w:rPr>
+          <w:sz w:val="26"/>
+          <w:szCs w:val="26"/>
+        </w:rPr>
+      </w:pPr>
+      <w:r>
+        <w:rPr>
+          <w:sz w:val="26"/>
+          <w:szCs w:val="26"/>
+        </w:rPr>
+        <w:br w:type="page"/>
+      </w:r>
+    </w:p>
+    <w:p>
+      <w:pPr>
+        <w:ind w:left="284"/>
+      </w:pPr>
+      <w:r>
+        <w:rPr>
+          <w:noProof/>
+        </w:rPr>
+        <w:lastRenderedPageBreak/>
+        <mc:AlternateContent>
+          <mc:Choice Requires="wps">
+            <w:drawing>
+              <wp:anchor distT="0" distB="0" distL="114300" distR="114300" simplePos="0" relativeHeight="251691008" behindDoc="0" locked="0" layoutInCell="1" allowOverlap="1" wp14:anchorId="631FA4DC" wp14:editId="16BC6346">
+                <wp:simplePos x="0" y="0"/>
+                <wp:positionH relativeFrom="column">
+                  <wp:posOffset>-252095</wp:posOffset>
+                </wp:positionH>
+                <wp:positionV relativeFrom="paragraph">
+                  <wp:posOffset>227965</wp:posOffset>
+                </wp:positionV>
+                <wp:extent cx="2446020" cy="365760"/>
+                <wp:effectExtent l="0" t="0" r="0" b="0"/>
+                <wp:wrapNone/>
+                <wp:docPr id="255675877" name="Rectangle 2"/>
+                <wp:cNvGraphicFramePr/>
+                <a:graphic xmlns:a="http://schemas.openxmlformats.org/drawingml/2006/main">
+                  <a:graphicData uri="http://schemas.microsoft.com/office/word/2010/wordprocessingShape">
+                    <wps:wsp>
+                      <wps:cNvSpPr/>
+                      <wps:spPr>
+                        <a:xfrm>
+                          <a:off x="0" y="0"/>
+                          <a:ext cx="2446020" cy="365760"/>
+                        </a:xfrm>
+                        <a:prstGeom prst="rect">
+                          <a:avLst/>
+                        </a:prstGeom>
+                        <a:solidFill>
+                          <a:schemeClr val="tx1">
+                            <a:lumMod val="75000"/>
+                            <a:lumOff val="25000"/>
+                          </a:schemeClr>
+                        </a:solidFill>
+                        <a:ln>
+                          <a:noFill/>
+                        </a:ln>
+                      </wps:spPr>
+                      <wps:style>
+                        <a:lnRef idx="2">
+                          <a:schemeClr val="accent1">
+                            <a:shade val="15000"/>
+                          </a:schemeClr>
+                        </a:lnRef>
+                        <a:fillRef idx="1">
+                          <a:schemeClr val="accent1"/>
+                        </a:fillRef>
+                        <a:effectRef idx="0">
+                          <a:schemeClr val="accent1"/>
+                        </a:effectRef>
+                        <a:fontRef idx="minor">
+                          <a:schemeClr val="lt1"/>
+                        </a:fontRef>
+                      </wps:style>
+                      <wps:txbx>
+                        <w:txbxContent>
+                          <w:p>
+                            <w:pPr>
+                              <w:jc w:val="center"/>
+                              <w:rPr>
+                                <w:sz w:val="32"/>
+                                <w:szCs w:val="32"/>
+                                <w:u w:val="single"/>
+                              </w:rPr>
+                            </w:pPr>
+                            <w:r>
+                              <w:rPr>
+                                <w:sz w:val="32"/>
+                                <w:szCs w:val="32"/>
+                                <w:u w:val="single"/>
+                              </w:rPr>
+                              <w:t>Informations générales</w:t>
+                            </w:r>
+                            <w:r>
+                              <w:rPr>
+                                <w:sz w:val="32"/>
+                                <w:szCs w:val="32"/>
+                                <w:u w:val="single"/>
+                              </w:rPr>
+                              <w:t> :</w:t>
+                            </w:r>
+                          </w:p>
+                        </w:txbxContent>
+                      </wps:txbx>
+                      <wps:bodyPr rot="0" spcFirstLastPara="0" vertOverflow="overflow" horzOverflow="overflow" vert="horz" wrap="square" lIns="91440" tIns="45720" rIns="91440" bIns="45720" numCol="1" spcCol="0" rtlCol="0" fromWordArt="0" anchor="ctr" anchorCtr="0" forceAA="0" compatLnSpc="1">
+                        <a:prstTxWarp prst="textNoShape">
+                          <a:avLst/>
+                        </a:prstTxWarp>
+                        <a:noAutofit/>
+                      </wps:bodyPr>
+                    </wps:wsp>
+                  </a:graphicData>
+                </a:graphic>
+                <wp14:sizeRelH relativeFrom="margin">
+                  <wp14:pctWidth>0</wp14:pctWidth>
+                </wp14:sizeRelH>
+                <wp14:sizeRelV relativeFrom="margin">
+                  <wp14:pctHeight>0</wp14:pctHeight>
+                </wp14:sizeRelV>
+              </wp:anchor>
+            </w:drawing>
+          </mc:Choice>
+          <mc:Fallback>
+            <w:pict>
+              <v:rect w14:anchorId="631FA4DC" id="Rectangle 2" o:spid="_x0000_s1033" style="position:absolute;left:0;text-align:left;margin-left:-19.85pt;margin-top:17.95pt;width:192.6pt;height:28.8pt;z-index:251691008;visibility:visible;mso-wrap-style:square;mso-width-percent:0;mso-height-percent:0;mso-wrap-distance-left:9pt;mso-wrap-distance-top:0;mso-wrap-distance-right:9pt;mso-wrap-distance-bottom:0;mso-position-horizontal:absolute;mso-position-horizontal-relative:text;mso-position-vertical:absolute;mso-position-vertical-relative:text;mso-width-percent:0;mso-height-percent:0;mso-width-relative:margin;mso-height-relative:margin;v-text-anchor:middle" o:gfxdata="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" fillcolor="#404040 [2429]" stroked="f" strokeweight="1pt">
+                <v:textbox>
+                  <w:txbxContent>
+                    <w:p>
+                      <w:pPr>
+                        <w:jc w:val="center"/>
+                        <w:rPr>
+                          <w:sz w:val="32"/>
+                          <w:szCs w:val="32"/>
+                          <w:u w:val="single"/>
+                        </w:rPr>
+                      </w:pPr>
+                      <w:r>
+                        <w:rPr>
+                          <w:sz w:val="32"/>
+                          <w:szCs w:val="32"/>
+                          <w:u w:val="single"/>
+                        </w:rPr>
+                        <w:t>Informations générales</w:t>
+                      </w:r>
+                      <w:r>
+                        <w:rPr>
+                          <w:sz w:val="32"/>
+                          <w:szCs w:val="32"/>
+                          <w:u w:val="single"/>
+                        </w:rPr>
+                        <w:t> :</w:t>
+                      </w:r>
+                    </w:p>
+                  </w:txbxContent>
+                </v:textbox>
+              </v:rect>
+            </w:pict>
+          </mc:Fallback>
+        </mc:AlternateContent>
+      </w:r>
+    </w:p>
+    <w:p>
+      <w:pPr>
+        <w:ind w:left="284"/>
+      </w:pPr>
+    </w:p>
+    <w:p>
+      <w:pPr>
+        <w:ind w:left="284"/>
+      </w:pPr>
+    </w:p>
+    <w:p>
+      <w:pPr>
+        <w:pStyle w:val="Paragraphedeliste"/>
+        <w:numPr>
+          <w:ilvl w:val="0"/>
+          <w:numId w:val="5"/>
+        </w:numPr>
+        <w:ind w:left="284"/>
+        <w:rPr>
+          <w:sz w:val="24"/>
+          <w:szCs w:val="24"/>
+        </w:rPr>
+      </w:pPr>
+      <w:r>
+        <w:rPr>
+          <w:sz w:val="28"/>
+          <w:szCs w:val="28"/>
+        </w:rPr>
+        <w:t xml:space="preserve">Équipement : Commande Moteur – </w:t>
+      </w:r>
+      <w:r>
+        <w:rPr>
+          <w:sz w:val="24"/>
+          <w:szCs w:val="24"/>
+        </w:rPr>
+        <w:t xml:space="preserve">Modulation de Largeur d’impulsion. Fonction </w:t>
+      </w:r>
+      <w:proofErr w:type="spellStart"/>
+      <w:r>
+        <w:rPr>
+          <w:sz w:val="24"/>
+          <w:szCs w:val="24"/>
+        </w:rPr>
+        <w:t>Inc</w:t>
+      </w:r>
+      <w:proofErr w:type="spellEnd"/>
+      <w:r>
+        <w:rPr>
+          <w:sz w:val="24"/>
+          <w:szCs w:val="24"/>
+        </w:rPr>
+        <w:t xml:space="preserve"> – </w:t>
+      </w:r>
+      <w:proofErr w:type="spellStart"/>
+      <w:r>
+        <w:rPr>
+          <w:sz w:val="24"/>
+          <w:szCs w:val="24"/>
+        </w:rPr>
+        <w:t>Dec</w:t>
+      </w:r>
+      <w:proofErr w:type="spellEnd"/>
+      <w:r>
+        <w:rPr>
+          <w:sz w:val="24"/>
+          <w:szCs w:val="24"/>
+        </w:rPr>
+        <w:t>.</w:t>
+      </w:r>
+    </w:p>
+    <w:p>
+      <w:pPr>
+        <w:pStyle w:val="Paragraphedeliste"/>
+        <w:numPr>
+          <w:ilvl w:val="0"/>
+          <w:numId w:val="5"/>
+        </w:numPr>
+        <w:ind w:left="284"/>
+        <w:rPr>
+          <w:sz w:val="24"/>
+          <w:szCs w:val="24"/>
+        </w:rPr>
+      </w:pPr>
+      <w:r>
+        <w:rPr>
+          <w:noProof/>
+        </w:rPr>
+        <mc:AlternateContent>
+          <mc:Choice Requires="wps">
+            <w:drawing>
+              <wp:anchor distT="0" distB="0" distL="114300" distR="114300" simplePos="0" relativeHeight="251692032" behindDoc="0" locked="0" layoutInCell="1" allowOverlap="1" wp14:anchorId="5558E925" wp14:editId="4DFB278E">
+                <wp:simplePos x="0" y="0"/>
+                <wp:positionH relativeFrom="column">
+                  <wp:posOffset>-259080</wp:posOffset>
+                </wp:positionH>
+                <wp:positionV relativeFrom="paragraph">
+                  <wp:posOffset>368935</wp:posOffset>
+                </wp:positionV>
+                <wp:extent cx="2446020" cy="365760"/>
+                <wp:effectExtent l="0" t="0" r="0" b="0"/>
+                <wp:wrapNone/>
+                <wp:docPr id="62052061" name="Rectangle 2"/>
+                <wp:cNvGraphicFramePr/>
+                <a:graphic xmlns:a="http://schemas.openxmlformats.org/drawingml/2006/main">
+                  <a:graphicData uri="http://schemas.microsoft.com/office/word/2010/wordprocessingShape">
+                    <wps:wsp>
+                      <wps:cNvSpPr/>
+                      <wps:spPr>
+                        <a:xfrm>
+                          <a:off x="0" y="0"/>
+                          <a:ext cx="2446020" cy="365760"/>
+                        </a:xfrm>
+                        <a:prstGeom prst="rect">
+                          <a:avLst/>
+                        </a:prstGeom>
+                        <a:solidFill>
+                          <a:schemeClr val="tx1">
+                            <a:lumMod val="75000"/>
+                            <a:lumOff val="25000"/>
+                          </a:schemeClr>
+                        </a:solidFill>
+                        <a:ln>
+                          <a:noFill/>
+                        </a:ln>
+                      </wps:spPr>
+                      <wps:style>
+                        <a:lnRef idx="2">
+                          <a:schemeClr val="accent1">
+                            <a:shade val="15000"/>
+                          </a:schemeClr>
+                        </a:lnRef>
+                        <a:fillRef idx="1">
+                          <a:schemeClr val="accent1"/>
+                        </a:fillRef>
+                        <a:effectRef idx="0">
+                          <a:schemeClr val="accent1"/>
+                        </a:effectRef>
+                        <a:fontRef idx="minor">
+                          <a:schemeClr val="lt1"/>
+                        </a:fontRef>
+                      </wps:style>
+                      <wps:txbx>
+                        <w:txbxContent>
+                          <w:p>
+                            <w:pPr>
+                              <w:jc w:val="center"/>
+                              <w:rPr>
+                                <w:sz w:val="32"/>
+                                <w:szCs w:val="32"/>
+                                <w:u w:val="single"/>
+                              </w:rPr>
+                            </w:pPr>
+                            <w:r>
+                              <w:rPr>
+                                <w:sz w:val="32"/>
+                                <w:szCs w:val="32"/>
+                                <w:u w:val="single"/>
+                              </w:rPr>
+                              <w:t xml:space="preserve">Intervention spécifique </w:t>
+                            </w:r>
+                            <w:r>
+                              <w:rPr>
+                                <w:sz w:val="32"/>
+                                <w:szCs w:val="32"/>
+                                <w:u w:val="single"/>
+                              </w:rPr>
+                              <w:t>:</w:t>
+                            </w:r>
+                          </w:p>
+                        </w:txbxContent>
+                      </wps:txbx>
+                      <wps:bodyPr rot="0" spcFirstLastPara="0" vertOverflow="overflow" horzOverflow="overflow" vert="horz" wrap="square" lIns="91440" tIns="45720" rIns="91440" bIns="45720" numCol="1" spcCol="0" rtlCol="0" fromWordArt="0" anchor="ctr" anchorCtr="0" forceAA="0" compatLnSpc="1">
+                        <a:prstTxWarp prst="textNoShape">
+                          <a:avLst/>
+                        </a:prstTxWarp>
+                        <a:noAutofit/>
+                      </wps:bodyPr>
+                    </wps:wsp>
+                  </a:graphicData>
+                </a:graphic>
+                <wp14:sizeRelH relativeFrom="margin">
+                  <wp14:pctWidth>0</wp14:pctWidth>
+                </wp14:sizeRelH>
+                <wp14:sizeRelV relativeFrom="margin">
+                  <wp14:pctHeight>0</wp14:pctHeight>
+                </wp14:sizeRelV>
+              </wp:anchor>
+            </w:drawing>
+          </mc:Choice>
+          <mc:Fallback>
+            <w:pict>
+              <v:rect w14:anchorId="5558E925" id="_x0000_s1034" style="position:absolute;left:0;text-align:left;margin-left:-20.4pt;margin-top:29.05pt;width:192.6pt;height:28.8pt;z-index:251692032;visibility:visible;mso-wrap-style:square;mso-width-percent:0;mso-height-percent:0;mso-wrap-distance-left:9pt;mso-wrap-distance-top:0;mso-wrap-distance-right:9pt;mso-wrap-distance-bottom:0;mso-position-horizontal:absolute;mso-position-horizontal-relative:text;mso-position-vertical:absolute;mso-position-vertical-relative:text;mso-width-percent:0;mso-height-percent:0;mso-width-relative:margin;mso-height-relative:margin;v-text-anchor:middle" o:gfxdata="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" fillcolor="#404040 [2429]" stroked="f" strokeweight="1pt">
+                <v:textbox>
+                  <w:txbxContent>
+                    <w:p>
+                      <w:pPr>
+                        <w:jc w:val="center"/>
+                        <w:rPr>
+                          <w:sz w:val="32"/>
+                          <w:szCs w:val="32"/>
+                          <w:u w:val="single"/>
+                        </w:rPr>
+                      </w:pPr>
+                      <w:r>
+                        <w:rPr>
+                          <w:sz w:val="32"/>
+                          <w:szCs w:val="32"/>
+                          <w:u w:val="single"/>
+                        </w:rPr>
+                        <w:t xml:space="preserve">Intervention spécifique </w:t>
+                      </w:r>
+                      <w:r>
+                        <w:rPr>
+                          <w:sz w:val="32"/>
+                          <w:szCs w:val="32"/>
+                          <w:u w:val="single"/>
+                        </w:rPr>
+                        <w:t>:</w:t>
+                      </w:r>
+                    </w:p>
+                  </w:txbxContent>
+                </v:textbox>
+              </v:rect>
+            </w:pict>
+          </mc:Fallback>
+        </mc:AlternateContent>
+      </w:r>
+      <w:r>
+        <w:rPr>
+          <w:sz w:val="28"/>
+          <w:szCs w:val="28"/>
+        </w:rPr>
+        <w:t>Date de maintenance : 20/11/2024.</w:t>
+      </w:r>
+    </w:p>
+    <w:p>
+      <w:pPr>
+        <w:ind w:left="284"/>
+        <w:rPr>
+          <w:sz w:val="24"/>
+          <w:szCs w:val="24"/>
+        </w:rPr>
+      </w:pPr>
+    </w:p>
+    <w:p>
+      <w:pPr>
+        <w:ind w:left="284"/>
+        <w:rPr>
+          <w:sz w:val="24"/>
+          <w:szCs w:val="24"/>
+        </w:rPr>
+      </w:pPr>
+    </w:p>
+    <w:p>
+      <w:pPr>
+        <w:pStyle w:val="Paragraphedeliste"/>
+        <w:numPr>
+          <w:ilvl w:val="0"/>
+          <w:numId w:val="5"/>
+        </w:numPr>
+        <w:ind w:left="284"/>
+        <w:rPr>
+          <w:sz w:val="28"/>
+          <w:szCs w:val="28"/>
+        </w:rPr>
+      </w:pPr>
+      <w:r>
+        <w:rPr>
+          <w:sz w:val="28"/>
+          <w:szCs w:val="28"/>
+        </w:rPr>
+        <w:t xml:space="preserve">Symptômes constatés : </w:t>
+      </w:r>
+    </w:p>
+    <w:p>
+      <w:pPr>
+        <w:pStyle w:val="Paragraphedeliste"/>
+        <w:numPr>
+          <w:ilvl w:val="1"/>
+          <w:numId w:val="5"/>
+        </w:numPr>
+        <w:ind w:left="284"/>
+        <w:rPr>
+          <w:sz w:val="28"/>
+          <w:szCs w:val="28"/>
+        </w:rPr>
+      </w:pPr>
+      <w:r>
+        <w:rPr>
+          <w:sz w:val="28"/>
+          <w:szCs w:val="28"/>
+        </w:rPr>
+        <w:t>Les dix résistances ne sont pas soudées.</w:t>
+      </w:r>
+    </w:p>
+    <w:p>
+      <w:pPr>
+        <w:pStyle w:val="Paragraphedeliste"/>
+        <w:numPr>
+          <w:ilvl w:val="1"/>
+          <w:numId w:val="5"/>
+        </w:numPr>
+        <w:ind w:left="284"/>
+        <w:rPr>
+          <w:sz w:val="28"/>
+          <w:szCs w:val="28"/>
+        </w:rPr>
+      </w:pPr>
+      <w:r>
+        <w:rPr>
+          <w:sz w:val="28"/>
+          <w:szCs w:val="28"/>
+        </w:rPr>
+        <w:t>Le transistor BD681 a été soudé à l’envers.</w:t>
+      </w:r>
+    </w:p>
+    <w:p>
+      <w:pPr>
+        <w:pStyle w:val="Paragraphedeliste"/>
+        <w:numPr>
+          <w:ilvl w:val="0"/>
+          <w:numId w:val="5"/>
+        </w:numPr>
+        <w:ind w:left="284"/>
+        <w:rPr>
+          <w:sz w:val="28"/>
+          <w:szCs w:val="28"/>
+        </w:rPr>
+      </w:pPr>
+      <w:r>
+        <w:rPr>
+          <w:sz w:val="28"/>
+          <w:szCs w:val="28"/>
+        </w:rPr>
+        <w:t>Réparation :</w:t>
+      </w:r>
+    </w:p>
+    <w:p>
+      <w:pPr>
+        <w:pStyle w:val="Paragraphedeliste"/>
+        <w:numPr>
+          <w:ilvl w:val="1"/>
+          <w:numId w:val="5"/>
+        </w:numPr>
+        <w:ind w:left="284"/>
+        <w:rPr>
+          <w:sz w:val="28"/>
+          <w:szCs w:val="28"/>
+        </w:rPr>
+      </w:pPr>
+      <w:r>
+        <w:rPr>
+          <w:sz w:val="28"/>
+          <w:szCs w:val="28"/>
+        </w:rPr>
+        <w:t>Actions réalisées : Dessoudage et soudage des composants.</w:t>
+      </w:r>
+    </w:p>
+    <w:p>
+      <w:pPr>
+        <w:pStyle w:val="Paragraphedeliste"/>
+        <w:numPr>
+          <w:ilvl w:val="1"/>
+          <w:numId w:val="5"/>
+        </w:numPr>
+        <w:ind w:left="284"/>
+        <w:rPr>
+          <w:sz w:val="28"/>
+          <w:szCs w:val="28"/>
+        </w:rPr>
+      </w:pPr>
+      <w:r>
+        <w:rPr>
+          <w:sz w:val="28"/>
+          <w:szCs w:val="28"/>
+        </w:rPr>
+        <w:t>Outils utilisés : Station de soudage avec fer à souder et pistolet à air chaud, 3</w:t>
+      </w:r>
+      <w:r>
+        <w:rPr>
+          <w:sz w:val="28"/>
+          <w:szCs w:val="28"/>
+          <w:vertAlign w:val="superscript"/>
+        </w:rPr>
+        <w:t>ème</w:t>
+      </w:r>
+      <w:r>
+        <w:rPr>
+          <w:sz w:val="28"/>
+          <w:szCs w:val="28"/>
+        </w:rPr>
+        <w:t xml:space="preserve"> main et une pince.</w:t>
+      </w:r>
+    </w:p>
+    <w:p>
+      <w:pPr>
+        <w:pStyle w:val="Paragraphedeliste"/>
+        <w:numPr>
+          <w:ilvl w:val="1"/>
+          <w:numId w:val="5"/>
+        </w:numPr>
+        <w:ind w:left="284"/>
+        <w:rPr>
+          <w:sz w:val="28"/>
+          <w:szCs w:val="28"/>
+        </w:rPr>
+      </w:pPr>
+      <w:r>
+        <w:rPr>
+          <w:noProof/>
+        </w:rPr>
+        <mc:AlternateContent>
+          <mc:Choice Requires="wps">
+            <w:drawing>
+              <wp:anchor distT="0" distB="0" distL="114300" distR="114300" simplePos="0" relativeHeight="251693056" behindDoc="0" locked="0" layoutInCell="1" allowOverlap="1" wp14:anchorId="2DD10D34" wp14:editId="3BF85923">
+                <wp:simplePos x="0" y="0"/>
+                <wp:positionH relativeFrom="column">
+                  <wp:posOffset>-341630</wp:posOffset>
+                </wp:positionH>
+                <wp:positionV relativeFrom="paragraph">
+                  <wp:posOffset>268605</wp:posOffset>
+                </wp:positionV>
+                <wp:extent cx="2446020" cy="365760"/>
+                <wp:effectExtent l="0" t="0" r="0" b="0"/>
+                <wp:wrapNone/>
+                <wp:docPr id="1555212063" name="Rectangle 2"/>
+                <wp:cNvGraphicFramePr/>
+                <a:graphic xmlns:a="http://schemas.openxmlformats.org/drawingml/2006/main">
+                  <a:graphicData uri="http://schemas.microsoft.com/office/word/2010/wordprocessingShape">
+                    <wps:wsp>
+                      <wps:cNvSpPr/>
+                      <wps:spPr>
+                        <a:xfrm>
+                          <a:off x="0" y="0"/>
+                          <a:ext cx="2446020" cy="365760"/>
+                        </a:xfrm>
+                        <a:prstGeom prst="rect">
+                          <a:avLst/>
+                        </a:prstGeom>
+                        <a:solidFill>
+                          <a:schemeClr val="tx1">
+                            <a:lumMod val="75000"/>
+                            <a:lumOff val="25000"/>
+                          </a:schemeClr>
+                        </a:solidFill>
+                        <a:ln>
+                          <a:noFill/>
+                        </a:ln>
+                      </wps:spPr>
+                      <wps:style>
+                        <a:lnRef idx="2">
+                          <a:schemeClr val="accent1">
+                            <a:shade val="15000"/>
+                          </a:schemeClr>
+                        </a:lnRef>
+                        <a:fillRef idx="1">
+                          <a:schemeClr val="accent1"/>
+                        </a:fillRef>
+                        <a:effectRef idx="0">
+                          <a:schemeClr val="accent1"/>
+                        </a:effectRef>
+                        <a:fontRef idx="minor">
+                          <a:schemeClr val="lt1"/>
+                        </a:fontRef>
+                      </wps:style>
+                      <wps:txbx>
+                        <w:txbxContent>
+                          <w:p>
+                            <w:pPr>
+                              <w:jc w:val="center"/>
+                              <w:rPr>
+                                <w:sz w:val="32"/>
+                                <w:szCs w:val="32"/>
+                                <w:u w:val="single"/>
+                              </w:rPr>
+                            </w:pPr>
+                            <w:r>
+                              <w:rPr>
+                                <w:sz w:val="32"/>
+                                <w:szCs w:val="32"/>
+                                <w:u w:val="single"/>
+                              </w:rPr>
+                              <w:t xml:space="preserve">Pièces et consommables </w:t>
+                            </w:r>
+                            <w:r>
+                              <w:rPr>
+                                <w:sz w:val="32"/>
+                                <w:szCs w:val="32"/>
+                                <w:u w:val="single"/>
+                              </w:rPr>
+                              <w:t>:</w:t>
+                            </w:r>
+                          </w:p>
+                        </w:txbxContent>
+                      </wps:txbx>
+                      <wps:bodyPr rot="0" spcFirstLastPara="0" vertOverflow="overflow" horzOverflow="overflow" vert="horz" wrap="square" lIns="91440" tIns="45720" rIns="91440" bIns="45720" numCol="1" spcCol="0" rtlCol="0" fromWordArt="0" anchor="ctr" anchorCtr="0" forceAA="0" compatLnSpc="1">
+                        <a:prstTxWarp prst="textNoShape">
+                          <a:avLst/>
+                        </a:prstTxWarp>
+                        <a:noAutofit/>
+                      </wps:bodyPr>
+                    </wps:wsp>
+                  </a:graphicData>
+                </a:graphic>
+                <wp14:sizeRelH relativeFrom="margin">
+                  <wp14:pctWidth>0</wp14:pctWidth>
+                </wp14:sizeRelH>
+                <wp14:sizeRelV relativeFrom="margin">
+                  <wp14:pctHeight>0</wp14:pctHeight>
+                </wp14:sizeRelV>
+              </wp:anchor>
+            </w:drawing>
+          </mc:Choice>
+          <mc:Fallback>
+            <w:pict>
+              <v:rect w14:anchorId="2DD10D34" id="_x0000_s1035" style="position:absolute;left:0;text-align:left;margin-left:-26.9pt;margin-top:21.15pt;width:192.6pt;height:28.8pt;z-index:251693056;visibility:visible;mso-wrap-style:square;mso-width-percent:0;mso-height-percent:0;mso-wrap-distance-left:9pt;mso-wrap-distance-top:0;mso-wrap-distance-right:9pt;mso-wrap-distance-bottom:0;mso-position-horizontal:absolute;mso-position-horizontal-relative:text;mso-position-vertical:absolute;mso-position-vertical-relative:text;mso-width-percent:0;mso-height-percent:0;mso-width-relative:margin;mso-height-relative:margin;v-text-anchor:middle" o:gfxdata="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" fillcolor="#404040 [2429]" stroked="f" strokeweight="1pt">
+                <v:textbox>
+                  <w:txbxContent>
+                    <w:p>
+                      <w:pPr>
+                        <w:jc w:val="center"/>
+                        <w:rPr>
+                          <w:sz w:val="32"/>
+                          <w:szCs w:val="32"/>
+                          <w:u w:val="single"/>
+                        </w:rPr>
+                      </w:pPr>
+                      <w:r>
+                        <w:rPr>
+                          <w:sz w:val="32"/>
+                          <w:szCs w:val="32"/>
+                          <w:u w:val="single"/>
+                        </w:rPr>
+                        <w:t xml:space="preserve">Pièces et consommables </w:t>
+                      </w:r>
+                      <w:r>
+                        <w:rPr>
+                          <w:sz w:val="32"/>
+                          <w:szCs w:val="32"/>
+                          <w:u w:val="single"/>
+                        </w:rPr>
+                        <w:t>:</w:t>
+                      </w:r>
+                    </w:p>
+                  </w:txbxContent>
+                </v:textbox>
+              </v:rect>
+            </w:pict>
+          </mc:Fallback>
+        </mc:AlternateContent>
+      </w:r>
+      <w:r>
+        <w:rPr>
+          <w:sz w:val="28"/>
+          <w:szCs w:val="28"/>
+        </w:rPr>
+        <w:t>Temps d’intervention : environ 2 heures.</w:t>
+      </w:r>
+    </w:p>
+    <w:p>
+      <w:pPr>
+        <w:pStyle w:val="Paragraphedeliste"/>
+        <w:ind w:left="284"/>
+        <w:rPr>
+          <w:sz w:val="28"/>
+          <w:szCs w:val="28"/>
+        </w:rPr>
+      </w:pPr>
+    </w:p>
+    <w:p>
+      <w:pPr>
+        <w:pStyle w:val="Paragraphedeliste"/>
+        <w:ind w:left="284"/>
+        <w:rPr>
+          <w:sz w:val="28"/>
+          <w:szCs w:val="28"/>
+        </w:rPr>
+      </w:pPr>
+    </w:p>
+    <w:p>
+      <w:pPr>
+        <w:pStyle w:val="Paragraphedeliste"/>
+        <w:numPr>
+          <w:ilvl w:val="0"/>
+          <w:numId w:val="5"/>
+        </w:numPr>
+        <w:ind w:left="284"/>
+        <w:rPr>
+          <w:sz w:val="28"/>
+          <w:szCs w:val="28"/>
+        </w:rPr>
+      </w:pPr>
+      <w:r>
+        <w:rPr>
+          <w:sz w:val="28"/>
+          <w:szCs w:val="28"/>
+        </w:rPr>
+        <w:t xml:space="preserve">Composants : </w:t>
+      </w:r>
+    </w:p>
+    <w:p>
+      <w:pPr>
+        <w:pStyle w:val="Paragraphedeliste"/>
+        <w:numPr>
+          <w:ilvl w:val="1"/>
+          <w:numId w:val="5"/>
+        </w:numPr>
+        <w:ind w:left="284"/>
+        <w:rPr>
+          <w:sz w:val="28"/>
+          <w:szCs w:val="28"/>
+        </w:rPr>
+      </w:pPr>
+      <w:r>
+        <w:rPr>
+          <w:sz w:val="28"/>
+          <w:szCs w:val="28"/>
+        </w:rPr>
+        <w:t>3 résistances de 330 Ohm sur R1 ; R7 et R9.</w:t>
+      </w:r>
+    </w:p>
+    <w:p>
+      <w:pPr>
+        <w:pStyle w:val="Paragraphedeliste"/>
+        <w:numPr>
+          <w:ilvl w:val="1"/>
+          <w:numId w:val="5"/>
+        </w:numPr>
+        <w:ind w:left="284"/>
+        <w:rPr>
+          <w:sz w:val="28"/>
+          <w:szCs w:val="28"/>
+        </w:rPr>
+      </w:pPr>
+      <w:r>
+        <w:rPr>
+          <w:sz w:val="28"/>
+          <w:szCs w:val="28"/>
+        </w:rPr>
+        <w:t>7 résistances de 1k Ohm sur R2 ; R3 ; R4 ; R5 ; R6 ; R8 et R10.</w:t>
+      </w:r>
+    </w:p>
+    <w:p>
+      <w:pPr>
+        <w:pStyle w:val="Paragraphedeliste"/>
+        <w:numPr>
+          <w:ilvl w:val="1"/>
+          <w:numId w:val="5"/>
+        </w:numPr>
+        <w:ind w:left="284"/>
+        <w:rPr>
+          <w:sz w:val="28"/>
+          <w:szCs w:val="28"/>
+        </w:rPr>
+      </w:pPr>
+      <w:r>
+        <w:rPr>
+          <w:sz w:val="28"/>
+          <w:szCs w:val="28"/>
+        </w:rPr>
+        <w:t>Transistor BD681 à tourner sur 180 degrés.</w:t>
+      </w:r>
+    </w:p>
+    <w:p>
+      <w:pPr>
+        <w:pStyle w:val="Paragraphedeliste"/>
+        <w:numPr>
+          <w:ilvl w:val="0"/>
+          <w:numId w:val="5"/>
+        </w:numPr>
+        <w:ind w:left="284"/>
+        <w:rPr>
+          <w:sz w:val="28"/>
+          <w:szCs w:val="28"/>
+        </w:rPr>
+      </w:pPr>
+      <w:r>
+        <w:rPr>
+          <w:sz w:val="28"/>
+          <w:szCs w:val="28"/>
+        </w:rPr>
+        <w:t>Consommables :</w:t>
+      </w:r>
+    </w:p>
+    <w:p>
+      <w:pPr>
+        <w:pStyle w:val="Paragraphedeliste"/>
+        <w:numPr>
+          <w:ilvl w:val="1"/>
+          <w:numId w:val="5"/>
+        </w:numPr>
+        <w:ind w:left="284"/>
+        <w:rPr>
+          <w:sz w:val="28"/>
+          <w:szCs w:val="28"/>
+        </w:rPr>
+      </w:pPr>
+      <w:r>
+        <w:rPr>
+          <w:noProof/>
+        </w:rPr>
+        <mc:AlternateContent>
+          <mc:Choice Requires="wps">
+            <w:drawing>
+              <wp:anchor distT="0" distB="0" distL="114300" distR="114300" simplePos="0" relativeHeight="251694080" behindDoc="0" locked="0" layoutInCell="1" allowOverlap="1" wp14:anchorId="026C7B40" wp14:editId="08D74B47">
+                <wp:simplePos x="0" y="0"/>
+                <wp:positionH relativeFrom="column">
+                  <wp:posOffset>-335915</wp:posOffset>
+                </wp:positionH>
+                <wp:positionV relativeFrom="paragraph">
+                  <wp:posOffset>374015</wp:posOffset>
+                </wp:positionV>
+                <wp:extent cx="2446020" cy="365760"/>
+                <wp:effectExtent l="0" t="0" r="0" b="0"/>
+                <wp:wrapNone/>
+                <wp:docPr id="2022002012" name="Rectangle 2"/>
+                <wp:cNvGraphicFramePr/>
+                <a:graphic xmlns:a="http://schemas.openxmlformats.org/drawingml/2006/main">
+                  <a:graphicData uri="http://schemas.microsoft.com/office/word/2010/wordprocessingShape">
+                    <wps:wsp>
+                      <wps:cNvSpPr/>
+                      <wps:spPr>
+                        <a:xfrm>
+                          <a:off x="0" y="0"/>
+                          <a:ext cx="2446020" cy="365760"/>
+                        </a:xfrm>
+                        <a:prstGeom prst="rect">
+                          <a:avLst/>
+                        </a:prstGeom>
+                        <a:solidFill>
+                          <a:schemeClr val="tx1">
+                            <a:lumMod val="75000"/>
+                            <a:lumOff val="25000"/>
+                          </a:schemeClr>
+                        </a:solidFill>
+                        <a:ln>
+                          <a:noFill/>
+                        </a:ln>
+                      </wps:spPr>
+                      <wps:style>
+                        <a:lnRef idx="2">
+                          <a:schemeClr val="accent1">
+                            <a:shade val="15000"/>
+                          </a:schemeClr>
+                        </a:lnRef>
+                        <a:fillRef idx="1">
+                          <a:schemeClr val="accent1"/>
+                        </a:fillRef>
+                        <a:effectRef idx="0">
+                          <a:schemeClr val="accent1"/>
+                        </a:effectRef>
+                        <a:fontRef idx="minor">
+                          <a:schemeClr val="lt1"/>
+                        </a:fontRef>
+                      </wps:style>
+                      <wps:txbx>
+                        <w:txbxContent>
+                          <w:p>
+                            <w:pPr>
+                              <w:jc w:val="center"/>
+                              <w:rPr>
+                                <w:sz w:val="32"/>
+                                <w:szCs w:val="32"/>
+                                <w:u w:val="single"/>
+                              </w:rPr>
+                            </w:pPr>
+                            <w:r>
+                              <w:rPr>
+                                <w:sz w:val="32"/>
+                                <w:szCs w:val="32"/>
+                                <w:u w:val="single"/>
+                              </w:rPr>
+                              <w:t xml:space="preserve">Vérification des soudures </w:t>
+                            </w:r>
+                            <w:r>
+                              <w:rPr>
+                                <w:sz w:val="32"/>
+                                <w:szCs w:val="32"/>
+                                <w:u w:val="single"/>
+                              </w:rPr>
+                              <w:t>:</w:t>
+                            </w:r>
+                          </w:p>
+                        </w:txbxContent>
+                      </wps:txbx>
+                      <wps:bodyPr rot="0" spcFirstLastPara="0" vertOverflow="overflow" horzOverflow="overflow" vert="horz" wrap="square" lIns="91440" tIns="45720" rIns="91440" bIns="45720" numCol="1" spcCol="0" rtlCol="0" fromWordArt="0" anchor="ctr" anchorCtr="0" forceAA="0" compatLnSpc="1">
+                        <a:prstTxWarp prst="textNoShape">
+                          <a:avLst/>
+                        </a:prstTxWarp>
+                        <a:noAutofit/>
+                      </wps:bodyPr>
+                    </wps:wsp>
+                  </a:graphicData>
+                </a:graphic>
+                <wp14:sizeRelH relativeFrom="margin">
+                  <wp14:pctWidth>0</wp14:pctWidth>
+                </wp14:sizeRelH>
+                <wp14:sizeRelV relativeFrom="margin">
+                  <wp14:pctHeight>0</wp14:pctHeight>
+                </wp14:sizeRelV>
+              </wp:anchor>
+            </w:drawing>
+          </mc:Choice>
+          <mc:Fallback>
+            <w:pict>
+              <v:rect w14:anchorId="026C7B40" id="_x0000_s1036" style="position:absolute;left:0;text-align:left;margin-left:-26.45pt;margin-top:29.45pt;width:192.6pt;height:28.8pt;z-index:251694080;visibility:visible;mso-wrap-style:square;mso-width-percent:0;mso-height-percent:0;mso-wrap-distance-left:9pt;mso-wrap-distance-top:0;mso-wrap-distance-right:9pt;mso-wrap-distance-bottom:0;mso-position-horizontal:absolute;mso-position-horizontal-relative:text;mso-position-vertical:absolute;mso-position-vertical-relative:text;mso-width-percent:0;mso-height-percent:0;mso-width-relative:margin;mso-height-relative:margin;v-text-anchor:middle" o:gfxdata="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" fillcolor="#404040 [2429]" stroked="f" strokeweight="1pt">
+                <v:textbox>
+                  <w:txbxContent>
+                    <w:p>
+                      <w:pPr>
+                        <w:jc w:val="center"/>
+                        <w:rPr>
+                          <w:sz w:val="32"/>
+                          <w:szCs w:val="32"/>
+                          <w:u w:val="single"/>
+                        </w:rPr>
+                      </w:pPr>
+                      <w:r>
+                        <w:rPr>
+                          <w:sz w:val="32"/>
+                          <w:szCs w:val="32"/>
+                          <w:u w:val="single"/>
+                        </w:rPr>
+                        <w:t xml:space="preserve">Vérification des soudures </w:t>
+                      </w:r>
+                      <w:r>
+                        <w:rPr>
+                          <w:sz w:val="32"/>
+                          <w:szCs w:val="32"/>
+                          <w:u w:val="single"/>
+                        </w:rPr>
+                        <w:t>:</w:t>
+                      </w:r>
+                    </w:p>
+                  </w:txbxContent>
+                </v:textbox>
+              </v:rect>
+            </w:pict>
+          </mc:Fallback>
+        </mc:AlternateContent>
+      </w:r>
+      <w:r>
+        <w:rPr>
+          <w:sz w:val="28"/>
+          <w:szCs w:val="28"/>
+        </w:rPr>
+        <w:t>Étain.</w:t>
+      </w:r>
+      <w:r>
+        <w:rPr>
+          <w:noProof/>
+        </w:rPr>
+        <w:t xml:space="preserve"> </w:t>
+      </w:r>
+    </w:p>
+    <w:p>
+      <w:pPr>
+        <w:ind w:left="284"/>
+        <w:rPr>
+          <w:sz w:val="28"/>
+          <w:szCs w:val="28"/>
+        </w:rPr>
+      </w:pPr>
+      <w:r>
+        <w:rPr>
+          <w:noProof/>
+        </w:rPr>
+        <mc:AlternateContent>
+          <mc:Choice Requires="wps">
+            <w:drawing>
+              <wp:anchor distT="0" distB="0" distL="114300" distR="114300" simplePos="0" relativeHeight="251702272" behindDoc="0" locked="0" layoutInCell="1" allowOverlap="1" wp14:anchorId="04E59E7D" wp14:editId="490870A1">
+                <wp:simplePos x="0" y="0"/>
+                <wp:positionH relativeFrom="column">
+                  <wp:posOffset>3760470</wp:posOffset>
+                </wp:positionH>
+                <wp:positionV relativeFrom="paragraph">
+                  <wp:posOffset>37465</wp:posOffset>
+                </wp:positionV>
+                <wp:extent cx="221673" cy="3953510"/>
+                <wp:effectExtent l="0" t="0" r="6985" b="8890"/>
+                <wp:wrapNone/>
+                <wp:docPr id="239171258" name="Rectangle 7"/>
+                <wp:cNvGraphicFramePr/>
+                <a:graphic xmlns:a="http://schemas.openxmlformats.org/drawingml/2006/main">
+                  <a:graphicData uri="http://schemas.microsoft.com/office/word/2010/wordprocessingShape">
+                    <wps:wsp>
+                      <wps:cNvSpPr/>
+                      <wps:spPr>
+                        <a:xfrm>
+                          <a:off x="0" y="0"/>
+                          <a:ext cx="221673" cy="3953510"/>
+                        </a:xfrm>
+                        <a:prstGeom prst="rect">
+                          <a:avLst/>
+                        </a:prstGeom>
+                        <a:solidFill>
+                          <a:schemeClr val="tx1">
+                            <a:lumMod val="75000"/>
+                            <a:lumOff val="25000"/>
+                          </a:schemeClr>
+                        </a:solidFill>
+                        <a:ln>
+                          <a:noFill/>
+                        </a:ln>
+                      </wps:spPr>
+                      <wps:style>
+                        <a:lnRef idx="2">
+                          <a:schemeClr val="accent1">
+                            <a:shade val="15000"/>
+                          </a:schemeClr>
+                        </a:lnRef>
+                        <a:fillRef idx="1">
+                          <a:schemeClr val="accent1"/>
+                        </a:fillRef>
+                        <a:effectRef idx="0">
+                          <a:schemeClr val="accent1"/>
+                        </a:effectRef>
+                        <a:fontRef idx="minor">
+                          <a:schemeClr val="lt1"/>
+                        </a:fontRef>
+                      </wps:style>
+                      <wps:bodyPr rot="0" spcFirstLastPara="0" vertOverflow="overflow" horzOverflow="overflow" vert="horz" wrap="square" lIns="91440" tIns="45720" rIns="91440" bIns="45720" numCol="1" spcCol="0" rtlCol="0" fromWordArt="0" anchor="ctr" anchorCtr="0" forceAA="0" compatLnSpc="1">
+                        <a:prstTxWarp prst="textNoShape">
+                          <a:avLst/>
+                        </a:prstTxWarp>
+                        <a:noAutofit/>
+                      </wps:bodyPr>
+                    </wps:wsp>
+                  </a:graphicData>
+                </a:graphic>
+                <wp14:sizeRelH relativeFrom="margin">
+                  <wp14:pctWidth>0</wp14:pctWidth>
+                </wp14:sizeRelH>
+                <wp14:sizeRelV relativeFrom="margin">
+                  <wp14:pctHeight>0</wp14:pctHeight>
+                </wp14:sizeRelV>
+              </wp:anchor>
+            </w:drawing>
+          </mc:Choice>
+          <mc:Fallback>
+            <w:pict>
+              <v:rect w14:anchorId="0B487C26" id="Rectangle 7" o:spid="_x0000_s1026" style="position:absolute;margin-left:296.1pt;margin-top:2.95pt;width:17.45pt;height:311.3pt;z-index:251702272;visibility:visible;mso-wrap-style:square;mso-width-percent:0;mso-height-percent:0;mso-wrap-distance-left:9pt;mso-wrap-distance-top:0;mso-wrap-distance-right:9pt;mso-wrap-distance-bottom:0;mso-position-horizontal:absolute;mso-position-horizontal-relative:text;mso-position-vertical:absolute;mso-position-vertical-relative:text;mso-width-percent:0;mso-height-percent:0;mso-width-relative:margin;mso-height-relative:margin;v-text-anchor:middle" o:gfxdata="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" fillcolor="#404040 [2429]" stroked="f" strokeweight="1pt"/>
+            </w:pict>
+          </mc:Fallback>
+        </mc:AlternateContent>
+      </w:r>
+      <w:r>
+        <w:rPr>
+          <w:noProof/>
+        </w:rPr>
+        <mc:AlternateContent>
+          <mc:Choice Requires="wps">
+            <w:drawing>
+              <wp:anchor distT="0" distB="0" distL="114300" distR="114300" simplePos="0" relativeHeight="251701248" behindDoc="0" locked="0" layoutInCell="1" allowOverlap="1" wp14:anchorId="08527AB6" wp14:editId="4046AF3B">
+                <wp:simplePos x="0" y="0"/>
+                <wp:positionH relativeFrom="column">
+                  <wp:posOffset>3984625</wp:posOffset>
+                </wp:positionH>
+                <wp:positionV relativeFrom="paragraph">
+                  <wp:posOffset>35560</wp:posOffset>
+                </wp:positionV>
+                <wp:extent cx="2446020" cy="365760"/>
+                <wp:effectExtent l="0" t="0" r="0" b="0"/>
+                <wp:wrapNone/>
+                <wp:docPr id="288337212" name="Rectangle 2"/>
+                <wp:cNvGraphicFramePr/>
+                <a:graphic xmlns:a="http://schemas.openxmlformats.org/drawingml/2006/main">
+                  <a:graphicData uri="http://schemas.microsoft.com/office/word/2010/wordprocessingShape">
+                    <wps:wsp>
+                      <wps:cNvSpPr/>
+                      <wps:spPr>
+                        <a:xfrm>
+                          <a:off x="0" y="0"/>
+                          <a:ext cx="2446020" cy="365760"/>
+                        </a:xfrm>
+                        <a:prstGeom prst="rect">
+                          <a:avLst/>
+                        </a:prstGeom>
+                        <a:solidFill>
+                          <a:schemeClr val="tx1">
+                            <a:lumMod val="75000"/>
+                            <a:lumOff val="25000"/>
+                          </a:schemeClr>
+                        </a:solidFill>
+                        <a:ln>
+                          <a:noFill/>
+                        </a:ln>
+                      </wps:spPr>
+                      <wps:style>
+                        <a:lnRef idx="2">
+                          <a:schemeClr val="accent1">
+                            <a:shade val="15000"/>
+                          </a:schemeClr>
+                        </a:lnRef>
+                        <a:fillRef idx="1">
+                          <a:schemeClr val="accent1"/>
+                        </a:fillRef>
+                        <a:effectRef idx="0">
+                          <a:schemeClr val="accent1"/>
+                        </a:effectRef>
+                        <a:fontRef idx="minor">
+                          <a:schemeClr val="lt1"/>
+                        </a:fontRef>
+                      </wps:style>
+                      <wps:txbx>
+                        <w:txbxContent>
+                          <w:p>
+                            <w:pPr>
+                              <w:jc w:val="center"/>
+                              <w:rPr>
+                                <w:sz w:val="32"/>
+                                <w:szCs w:val="32"/>
+                                <w:u w:val="single"/>
+                              </w:rPr>
+                            </w:pPr>
+                            <w:r>
+                              <w:rPr>
+                                <w:sz w:val="32"/>
+                                <w:szCs w:val="32"/>
+                                <w:u w:val="single"/>
+                              </w:rPr>
+                              <w:t>Courbes relevées</w:t>
+                            </w:r>
+                            <w:r>
+                              <w:rPr>
+                                <w:sz w:val="32"/>
+                                <w:szCs w:val="32"/>
+                                <w:u w:val="single"/>
+                              </w:rPr>
+                              <w:t xml:space="preserve"> :</w:t>
+                            </w:r>
+                          </w:p>
+                        </w:txbxContent>
+                      </wps:txbx>
+                      <wps:bodyPr rot="0" spcFirstLastPara="0" vertOverflow="overflow" horzOverflow="overflow" vert="horz" wrap="square" lIns="91440" tIns="45720" rIns="91440" bIns="45720" numCol="1" spcCol="0" rtlCol="0" fromWordArt="0" anchor="ctr" anchorCtr="0" forceAA="0" compatLnSpc="1">
+                        <a:prstTxWarp prst="textNoShape">
+                          <a:avLst/>
+                        </a:prstTxWarp>
+                        <a:noAutofit/>
+                      </wps:bodyPr>
+                    </wps:wsp>
+                  </a:graphicData>
+                </a:graphic>
+                <wp14:sizeRelH relativeFrom="margin">
+                  <wp14:pctWidth>0</wp14:pctWidth>
+                </wp14:sizeRelH>
+                <wp14:sizeRelV relativeFrom="margin">
+                  <wp14:pctHeight>0</wp14:pctHeight>
+                </wp14:sizeRelV>
+              </wp:anchor>
+            </w:drawing>
+          </mc:Choice>
+          <mc:Fallback>
+            <w:pict>
+              <v:rect w14:anchorId="08527AB6" id="_x0000_s1037" style="position:absolute;left:0;text-align:left;margin-left:313.75pt;margin-top:2.8pt;width:192.6pt;height:28.8pt;z-index:251701248;visibility:visible;mso-wrap-style:square;mso-width-percent:0;mso-height-percent:0;mso-wrap-distance-left:9pt;mso-wrap-distance-top:0;mso-wrap-distance-right:9pt;mso-wrap-distance-bottom:0;mso-position-horizontal:absolute;mso-position-horizontal-relative:text;mso-position-vertical:absolute;mso-position-vertical-relative:text;mso-width-percent:0;mso-height-percent:0;mso-width-relative:margin;mso-height-relative:margin;v-text-anchor:middle" o:gfxdata="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" fillcolor="#404040 [2429]" stroked="f" strokeweight="1pt">
+                <v:textbox>
+                  <w:txbxContent>
+                    <w:p>
+                      <w:pPr>
+                        <w:jc w:val="center"/>
+                        <w:rPr>
+                          <w:sz w:val="32"/>
+                          <w:szCs w:val="32"/>
+                          <w:u w:val="single"/>
+                        </w:rPr>
+                      </w:pPr>
+                      <w:r>
+                        <w:rPr>
+                          <w:sz w:val="32"/>
+                          <w:szCs w:val="32"/>
+                          <w:u w:val="single"/>
+                        </w:rPr>
+                        <w:t>Courbes relevées</w:t>
+                      </w:r>
+                      <w:r>
+                        <w:rPr>
+                          <w:sz w:val="32"/>
+                          <w:szCs w:val="32"/>
+                          <w:u w:val="single"/>
+                        </w:rPr>
+                        <w:t xml:space="preserve"> :</w:t>
+                      </w:r>
+                    </w:p>
+                  </w:txbxContent>
+                </v:textbox>
+              </v:rect>
+            </w:pict>
+          </mc:Fallback>
+        </mc:AlternateContent>
+      </w:r>
+      <w:r>
+        <w:rPr>
+          <w:noProof/>
+        </w:rPr>
+        <mc:AlternateContent>
+          <mc:Choice Requires="wps">
+            <w:drawing>
+              <wp:anchor distT="0" distB="0" distL="114300" distR="114300" simplePos="0" relativeHeight="251703296" behindDoc="0" locked="0" layoutInCell="1" allowOverlap="1" wp14:anchorId="60AEB0B2" wp14:editId="4A9AD671">
+                <wp:simplePos x="0" y="0"/>
+                <wp:positionH relativeFrom="column">
+                  <wp:posOffset>-915035</wp:posOffset>
+                </wp:positionH>
+                <wp:positionV relativeFrom="paragraph">
+                  <wp:posOffset>420370</wp:posOffset>
+                </wp:positionV>
+                <wp:extent cx="182880" cy="3497580"/>
+                <wp:effectExtent l="0" t="0" r="7620" b="7620"/>
+                <wp:wrapNone/>
+                <wp:docPr id="1825797194" name="Rectangle 7"/>
+                <wp:cNvGraphicFramePr/>
+                <a:graphic xmlns:a="http://schemas.openxmlformats.org/drawingml/2006/main">
+                  <a:graphicData uri="http://schemas.microsoft.com/office/word/2010/wordprocessingShape">
+                    <wps:wsp>
+                      <wps:cNvSpPr/>
+                      <wps:spPr>
+                        <a:xfrm>
+                          <a:off x="0" y="0"/>
+                          <a:ext cx="182880" cy="3497580"/>
+                        </a:xfrm>
+                        <a:prstGeom prst="rect">
+                          <a:avLst/>
+                        </a:prstGeom>
+                        <a:solidFill>
+                          <a:schemeClr val="tx1">
+                            <a:lumMod val="75000"/>
+                            <a:lumOff val="25000"/>
+                          </a:schemeClr>
+                        </a:solidFill>
+                        <a:ln>
+                          <a:noFill/>
+                        </a:ln>
+                      </wps:spPr>
+                      <wps:style>
+                        <a:lnRef idx="2">
+                          <a:schemeClr val="accent1">
+                            <a:shade val="15000"/>
+                          </a:schemeClr>
+                        </a:lnRef>
+                        <a:fillRef idx="1">
+                          <a:schemeClr val="accent1"/>
+                        </a:fillRef>
+                        <a:effectRef idx="0">
+                          <a:schemeClr val="accent1"/>
+                        </a:effectRef>
+                        <a:fontRef idx="minor">
+                          <a:schemeClr val="lt1"/>
+                        </a:fontRef>
+                      </wps:style>
+                      <wps:bodyPr rot="0" spcFirstLastPara="0" vertOverflow="overflow" horzOverflow="overflow" vert="horz" wrap="square" lIns="91440" tIns="45720" rIns="91440" bIns="45720" numCol="1" spcCol="0" rtlCol="0" fromWordArt="0" anchor="ctr" anchorCtr="0" forceAA="0" compatLnSpc="1">
+                        <a:prstTxWarp prst="textNoShape">
+                          <a:avLst/>
+                        </a:prstTxWarp>
+                        <a:noAutofit/>
+                      </wps:bodyPr>
+                    </wps:wsp>
+                  </a:graphicData>
+                </a:graphic>
+                <wp14:sizeRelH relativeFrom="margin">
+                  <wp14:pctWidth>0</wp14:pctWidth>
+                </wp14:sizeRelH>
+                <wp14:sizeRelV relativeFrom="margin">
+                  <wp14:pctHeight>0</wp14:pctHeight>
+                </wp14:sizeRelV>
+              </wp:anchor>
+            </w:drawing>
+          </mc:Choice>
+          <mc:Fallback>
+            <w:pict>
+              <v:rect w14:anchorId="64F4AF0C" id="Rectangle 7" o:spid="_x0000_s1026" style="position:absolute;margin-left:-72.05pt;margin-top:33.1pt;width:14.4pt;height:275.4pt;z-index:251703296;visibility:visible;mso-wrap-style:square;mso-width-percent:0;mso-height-percent:0;mso-wrap-distance-left:9pt;mso-wrap-distance-top:0;mso-wrap-distance-right:9pt;mso-wrap-distance-bottom:0;mso-position-horizontal:absolute;mso-position-horizontal-relative:text;mso-position-vertical:absolute;mso-position-vertical-relative:text;mso-width-percent:0;mso-height-percent:0;mso-width-relative:margin;mso-height-relative:margin;v-text-anchor:middle" o:gfxdata="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" fillcolor="#404040 [2429]" stroked="f" strokeweight="1pt"/>
+            </w:pict>
+          </mc:Fallback>
+        </mc:AlternateContent>
+      </w:r>
+    </w:p>
+    <w:p>
+      <w:pPr>
+        <w:ind w:left="284"/>
+        <w:rPr>
+          <w:noProof/>
+          <w:sz w:val="28"/>
+          <w:szCs w:val="28"/>
+        </w:rPr>
+      </w:pPr>
+      <w:r>
+        <w:rPr>
+          <w:noProof/>
+          <w:sz w:val="28"/>
+          <w:szCs w:val="28"/>
+        </w:rPr>
+        <w:drawing>
+          <wp:anchor distT="0" distB="0" distL="114300" distR="114300" simplePos="0" relativeHeight="251695104" behindDoc="0" locked="0" layoutInCell="1" allowOverlap="1" wp14:anchorId="5B340B25" wp14:editId="35EE3D27">
+            <wp:simplePos x="0" y="0"/>
+            <wp:positionH relativeFrom="column">
+              <wp:posOffset>1189355</wp:posOffset>
+            </wp:positionH>
+            <wp:positionV relativeFrom="paragraph">
+              <wp:posOffset>267335</wp:posOffset>
+            </wp:positionV>
+            <wp:extent cx="1138589" cy="640080"/>
+            <wp:effectExtent l="0" t="0" r="4445" b="7620"/>
+            <wp:wrapNone/>
+            <wp:docPr id="1238564441" name="Image 4"/>
+            <wp:cNvGraphicFramePr>
+              <a:graphicFrameLocks xmlns:a="http://schemas.openxmlformats.org/drawingml/2006/main" noChangeAspect="1"/>
+            </wp:cNvGraphicFramePr>
+            <a:graphic xmlns:a="http://schemas.openxmlformats.org/drawingml/2006/main">
+              <a:graphicData uri="http://schemas.openxmlformats.org/drawingml/2006/picture">
+                <pic:pic xmlns:pic="http://schemas.openxmlformats.org/drawingml/2006/picture">
+                  <pic:nvPicPr>
+                    <pic:cNvPr id="1238564441" name="Image 1238564441"/>
+                    <pic:cNvPicPr/>
+                  </pic:nvPicPr>
+                  <pic:blipFill>
+                    <a:blip r:embed="rId26" cstate="print">
+                      <a:extLst>
+                        <a:ext uri="{28A0092B-C50C-407E-A947-70E740481C1C}">
+                          <a14:useLocalDpi xmlns:a14="http://schemas.microsoft.com/office/drawing/2010/main" val="0"/>
+                        </a:ext>
+                      </a:extLst>
+                    </a:blip>
+                    <a:stretch>
+                      <a:fillRect/>
+                    </a:stretch>
+                  </pic:blipFill>
+                  <pic:spPr>
+                    <a:xfrm flipH="1">
+                      <a:off x="0" y="0"/>
+                      <a:ext cx="1138589" cy="640080"/>
+                    </a:xfrm>
+                    <a:prstGeom prst="rect">
+                      <a:avLst/>
+                    </a:prstGeom>
+                  </pic:spPr>
+                </pic:pic>
+              </a:graphicData>
+            </a:graphic>
+            <wp14:sizeRelH relativeFrom="margin">
+              <wp14:pctWidth>0</wp14:pctWidth>
+            </wp14:sizeRelH>
+            <wp14:sizeRelV relativeFrom="margin">
+              <wp14:pctHeight>0</wp14:pctHeight>
+            </wp14:sizeRelV>
+          </wp:anchor>
+        </w:drawing>
+      </w:r>
+      <w:r>
+        <w:rPr>
+          <w:noProof/>
+          <w:sz w:val="28"/>
+          <w:szCs w:val="28"/>
+        </w:rPr>
+        <w:drawing>
+          <wp:anchor distT="0" distB="0" distL="114300" distR="114300" simplePos="0" relativeHeight="251696128" behindDoc="0" locked="0" layoutInCell="1" allowOverlap="1" wp14:anchorId="6AFED5F6" wp14:editId="46EA0241">
+            <wp:simplePos x="0" y="0"/>
+            <wp:positionH relativeFrom="column">
+              <wp:posOffset>-252095</wp:posOffset>
+            </wp:positionH>
+            <wp:positionV relativeFrom="paragraph">
+              <wp:posOffset>267335</wp:posOffset>
+            </wp:positionV>
+            <wp:extent cx="1440180" cy="640080"/>
+            <wp:effectExtent l="0" t="0" r="7620" b="7620"/>
+            <wp:wrapNone/>
+            <wp:docPr id="2044670109" name="Image 3"/>
+            <wp:cNvGraphicFramePr>
+              <a:graphicFrameLocks xmlns:a="http://schemas.openxmlformats.org/drawingml/2006/main" noChangeAspect="1"/>
+            </wp:cNvGraphicFramePr>
+            <a:graphic xmlns:a="http://schemas.openxmlformats.org/drawingml/2006/main">
+              <a:graphicData uri="http://schemas.openxmlformats.org/drawingml/2006/picture">
+                <pic:pic xmlns:pic="http://schemas.openxmlformats.org/drawingml/2006/picture">
+                  <pic:nvPicPr>
+                    <pic:cNvPr id="2044670109" name="Image 2044670109"/>
+                    <pic:cNvPicPr/>
+                  </pic:nvPicPr>
+                  <pic:blipFill rotWithShape="1">
+                    <a:blip r:embed="rId27" cstate="print">
+                      <a:extLst>
+                        <a:ext uri="{28A0092B-C50C-407E-A947-70E740481C1C}">
+                          <a14:useLocalDpi xmlns:a14="http://schemas.microsoft.com/office/drawing/2010/main" val="0"/>
+                        </a:ext>
+                      </a:extLst>
+                    </a:blip>
+                    <a:srcRect b="20941"/>
+                    <a:stretch/>
+                  </pic:blipFill>
+                  <pic:spPr bwMode="auto">
+                    <a:xfrm>
+                      <a:off x="0" y="0"/>
+                      <a:ext cx="1440180" cy="640080"/>
+                    </a:xfrm>
+                    <a:prstGeom prst="rect">
+                      <a:avLst/>
+                    </a:prstGeom>
+                    <a:ln>
+                      <a:noFill/>
+                    </a:ln>
+                    <a:extLst>
+                      <a:ext uri="{53640926-AAD7-44D8-BBD7-CCE9431645EC}">
+                        <a14:shadowObscured xmlns:a14="http://schemas.microsoft.com/office/drawing/2010/main"/>
+                      </a:ext>
+                    </a:extLst>
+                  </pic:spPr>
+                </pic:pic>
+              </a:graphicData>
+            </a:graphic>
+            <wp14:sizeRelV relativeFrom="margin">
+              <wp14:pctHeight>0</wp14:pctHeight>
+            </wp14:sizeRelV>
+          </wp:anchor>
+        </w:drawing>
+      </w:r>
+      <w:r>
+        <w:rPr>
+          <w:noProof/>
+        </w:rPr>
+        <mc:AlternateContent>
+          <mc:Choice Requires="wps">
+            <w:drawing>
+              <wp:anchor distT="0" distB="0" distL="114300" distR="114300" simplePos="0" relativeHeight="251697152" behindDoc="0" locked="0" layoutInCell="1" allowOverlap="1" wp14:anchorId="02D34353" wp14:editId="69EF50D2">
+                <wp:simplePos x="0" y="0"/>
+                <wp:positionH relativeFrom="column">
+                  <wp:posOffset>2524760</wp:posOffset>
+                </wp:positionH>
+                <wp:positionV relativeFrom="paragraph">
+                  <wp:posOffset>274955</wp:posOffset>
+                </wp:positionV>
+                <wp:extent cx="982980" cy="541020"/>
+                <wp:effectExtent l="0" t="0" r="7620" b="0"/>
+                <wp:wrapSquare wrapText="bothSides"/>
+                <wp:docPr id="1297543535" name="Zone de texte 1"/>
+                <wp:cNvGraphicFramePr/>
+                <a:graphic xmlns:a="http://schemas.openxmlformats.org/drawingml/2006/main">
+                  <a:graphicData uri="http://schemas.microsoft.com/office/word/2010/wordprocessingShape">
+                    <wps:wsp>
+                      <wps:cNvSpPr txBox="1"/>
+                      <wps:spPr>
+                        <a:xfrm>
+                          <a:off x="0" y="0"/>
+                          <a:ext cx="982980" cy="541020"/>
+                        </a:xfrm>
+                        <a:prstGeom prst="rect">
+                          <a:avLst/>
+                        </a:prstGeom>
+                        <a:solidFill>
+                          <a:prstClr val="white"/>
+                        </a:solidFill>
+                        <a:ln>
+                          <a:noFill/>
+                        </a:ln>
+                      </wps:spPr>
+                      <wps:txbx>
+                        <w:txbxContent>
+                          <w:p>
+                            <w:pPr>
+                              <w:pStyle w:val="Lgende"/>
+                              <w:rPr>
+                                <w:noProof/>
+                                <w:sz w:val="28"/>
+                                <w:szCs w:val="28"/>
+                              </w:rPr>
+                            </w:pPr>
+                            <w:r>
+                              <w:t xml:space="preserve">Figure </w:t>
+                            </w:r>
+                            <w:fldSimple w:instr=" SEQ Figure \* ARABIC ">
+                              <w:r>
+                                <w:rPr>
+                                  <w:noProof/>
+                                </w:rPr>
+                                <w:t>1</w:t>
+                              </w:r>
+                            </w:fldSimple>
+                            <w:r>
+                              <w:t xml:space="preserve"> Résistance R4 soudé</w:t>
+                            </w:r>
+                          </w:p>
+                        </w:txbxContent>
+                      </wps:txbx>
+                      <wps:bodyPr rot="0" spcFirstLastPara="0" vertOverflow="overflow" horzOverflow="overflow" vert="horz" wrap="square" lIns="0" tIns="0" rIns="0" bIns="0" numCol="1" spcCol="0" rtlCol="0" fromWordArt="0" anchor="t" anchorCtr="0" forceAA="0" compatLnSpc="1">
+                        <a:prstTxWarp prst="textNoShape">
+                          <a:avLst/>
+                        </a:prstTxWarp>
+                        <a:noAutofit/>
+                      </wps:bodyPr>
+                    </wps:wsp>
+                  </a:graphicData>
+                </a:graphic>
+                <wp14:sizeRelH relativeFrom="margin">
+                  <wp14:pctWidth>0</wp14:pctWidth>
+                </wp14:sizeRelH>
+                <wp14:sizeRelV relativeFrom="margin">
+                  <wp14:pctHeight>0</wp14:pctHeight>
+                </wp14:sizeRelV>
+              </wp:anchor>
+            </w:drawing>
+          </mc:Choice>
+          <mc:Fallback>
+            <w:pict>
+              <v:shape w14:anchorId="02D34353" id="_x0000_s1038" type="#_x0000_t202" style="position:absolute;left:0;text-align:left;margin-left:198.8pt;margin-top:21.65pt;width:77.4pt;height:42.6pt;z-index:251697152;visibility:visible;mso-wrap-style:square;mso-width-percent:0;mso-height-percent:0;mso-wrap-distance-left:9pt;mso-wrap-distance-top:0;mso-wrap-distance-right:9pt;mso-wrap-distance-bottom:0;mso-position-horizontal:absolute;mso-position-horizontal-relative:text;mso-position-vertical:absolute;mso-position-vertical-relative:text;mso-width-percent:0;mso-height-percent:0;mso-width-relative:margin;mso-height-relative:margin;v-text-anchor:top" o:gfxdata="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" stroked="f">
+                <v:textbox inset="0,0,0,0">
+                  <w:txbxContent>
+                    <w:p>
+                      <w:pPr>
+                        <w:pStyle w:val="Lgende"/>
+                        <w:rPr>
+                          <w:noProof/>
+                          <w:sz w:val="28"/>
+                          <w:szCs w:val="28"/>
+                        </w:rPr>
+                      </w:pPr>
+                      <w:r>
+                        <w:t xml:space="preserve">Figure </w:t>
+                      </w:r>
+                      <w:fldSimple w:instr=" SEQ Figure \* ARABIC ">
+                        <w:r>
+                          <w:rPr>
+                            <w:noProof/>
+                          </w:rPr>
+                          <w:t>1</w:t>
+                        </w:r>
+                      </w:fldSimple>
+                      <w:r>
+                        <w:t xml:space="preserve"> Résistance R4 soudé</w:t>
+                      </w:r>
+                    </w:p>
+                  </w:txbxContent>
+                </v:textbox>
+                <w10:wrap type="square"/>
+              </v:shape>
+            </w:pict>
+          </mc:Fallback>
+        </mc:AlternateContent>
+      </w:r>
+      <w:r>
+        <w:rPr>
+          <w:noProof/>
+          <w:sz w:val="28"/>
+          <w:szCs w:val="28"/>
+        </w:rPr>
+        <w:drawing>
+          <wp:anchor distT="0" distB="0" distL="114300" distR="114300" simplePos="0" relativeHeight="251704320" behindDoc="0" locked="0" layoutInCell="1" allowOverlap="1" wp14:anchorId="59702387" wp14:editId="4B003BD5">
+            <wp:simplePos x="0" y="0"/>
+            <wp:positionH relativeFrom="column">
+              <wp:posOffset>4050030</wp:posOffset>
+            </wp:positionH>
+            <wp:positionV relativeFrom="paragraph">
+              <wp:posOffset>82550</wp:posOffset>
+            </wp:positionV>
+            <wp:extent cx="2743200" cy="1687286"/>
+            <wp:effectExtent l="0" t="0" r="0" b="8255"/>
+            <wp:wrapNone/>
+            <wp:docPr id="1267281738" name="Image 1"/>
+            <wp:cNvGraphicFramePr>
+              <a:graphicFrameLocks xmlns:a="http://schemas.openxmlformats.org/drawingml/2006/main" noChangeAspect="1"/>
+            </wp:cNvGraphicFramePr>
+            <a:graphic xmlns:a="http://schemas.openxmlformats.org/drawingml/2006/main">
+              <a:graphicData uri="http://schemas.openxmlformats.org/drawingml/2006/picture">
+                <pic:pic xmlns:pic="http://schemas.openxmlformats.org/drawingml/2006/picture">
+                  <pic:nvPicPr>
+                    <pic:cNvPr id="1267281738" name=""/>
+                    <pic:cNvPicPr/>
+                  </pic:nvPicPr>
+                  <pic:blipFill>
+                    <a:blip r:embed="rId28" cstate="print">
+                      <a:extLst>
+                        <a:ext uri="{28A0092B-C50C-407E-A947-70E740481C1C}">
+                          <a14:useLocalDpi xmlns:a14="http://schemas.microsoft.com/office/drawing/2010/main" val="0"/>
+                        </a:ext>
+                      </a:extLst>
+                    </a:blip>
+                    <a:stretch>
+                      <a:fillRect/>
+                    </a:stretch>
+                  </pic:blipFill>
+                  <pic:spPr>
+                    <a:xfrm>
+                      <a:off x="0" y="0"/>
+                      <a:ext cx="2743200" cy="1687286"/>
+                    </a:xfrm>
+                    <a:prstGeom prst="rect">
+                      <a:avLst/>
+                    </a:prstGeom>
+                  </pic:spPr>
+                </pic:pic>
+              </a:graphicData>
+            </a:graphic>
+            <wp14:sizeRelH relativeFrom="margin">
+              <wp14:pctWidth>0</wp14:pctWidth>
+            </wp14:sizeRelH>
+            <wp14:sizeRelV relativeFrom="margin">
+              <wp14:pctHeight>0</wp14:pctHeight>
+            </wp14:sizeRelV>
+          </wp:anchor>
+        </w:drawing>
+      </w:r>
+    </w:p>
+    <w:p>
+      <w:pPr>
+        <w:ind w:left="284"/>
+        <w:rPr>
+          <w:sz w:val="28"/>
+          <w:szCs w:val="28"/>
+        </w:rPr>
+      </w:pPr>
+    </w:p>
+    <w:p>
+      <w:pPr>
+        <w:pStyle w:val="Paragraphedeliste"/>
+        <w:ind w:left="284"/>
+        <w:rPr>
+          <w:noProof/>
+        </w:rPr>
+      </w:pPr>
+    </w:p>
+    <w:p>
+      <w:pPr>
+        <w:pStyle w:val="Paragraphedeliste"/>
+        <w:ind w:left="284"/>
+        <w:rPr>
+          <w:sz w:val="28"/>
+          <w:szCs w:val="28"/>
+        </w:rPr>
+      </w:pPr>
+    </w:p>
+    <w:p>
+      <w:pPr>
+        <w:ind w:left="284" w:firstLine="708"/>
+        <w:rPr>
+          <w:sz w:val="26"/>
+          <w:szCs w:val="26"/>
+        </w:rPr>
+      </w:pPr>
+      <w:r>
+        <w:rPr>
+          <w:noProof/>
+        </w:rPr>
+        <w:drawing>
+          <wp:anchor distT="0" distB="0" distL="114300" distR="114300" simplePos="0" relativeHeight="251699200" behindDoc="0" locked="0" layoutInCell="1" allowOverlap="1" wp14:anchorId="7FD8676E" wp14:editId="0AC1F6BF">
+            <wp:simplePos x="0" y="0"/>
+            <wp:positionH relativeFrom="column">
+              <wp:posOffset>-316865</wp:posOffset>
+            </wp:positionH>
+            <wp:positionV relativeFrom="paragraph">
+              <wp:posOffset>554355</wp:posOffset>
+            </wp:positionV>
+            <wp:extent cx="1503575" cy="1005840"/>
+            <wp:effectExtent l="0" t="0" r="1905" b="3810"/>
+            <wp:wrapNone/>
+            <wp:docPr id="694636664" name="Image 6"/>
+            <wp:cNvGraphicFramePr>
+              <a:graphicFrameLocks xmlns:a="http://schemas.openxmlformats.org/drawingml/2006/main" noChangeAspect="1"/>
+            </wp:cNvGraphicFramePr>
+            <a:graphic xmlns:a="http://schemas.openxmlformats.org/drawingml/2006/main">
+              <a:graphicData uri="http://schemas.openxmlformats.org/drawingml/2006/picture">
+                <pic:pic xmlns:pic="http://schemas.openxmlformats.org/drawingml/2006/picture">
+                  <pic:nvPicPr>
+                    <pic:cNvPr id="694636664" name="Image 694636664"/>
+                    <pic:cNvPicPr/>
+                  </pic:nvPicPr>
+                  <pic:blipFill>
+                    <a:blip r:embed="rId29" cstate="print">
+                      <a:extLst>
+                        <a:ext uri="{28A0092B-C50C-407E-A947-70E740481C1C}">
+                          <a14:useLocalDpi xmlns:a14="http://schemas.microsoft.com/office/drawing/2010/main" val="0"/>
+                        </a:ext>
+                      </a:extLst>
+                    </a:blip>
+                    <a:stretch>
+                      <a:fillRect/>
+                    </a:stretch>
+                  </pic:blipFill>
+                  <pic:spPr>
+                    <a:xfrm>
+                      <a:off x="0" y="0"/>
+                      <a:ext cx="1503575" cy="1005840"/>
+                    </a:xfrm>
+                    <a:prstGeom prst="rect">
+                      <a:avLst/>
+                    </a:prstGeom>
+                  </pic:spPr>
+                </pic:pic>
+              </a:graphicData>
+            </a:graphic>
+            <wp14:sizeRelH relativeFrom="margin">
+              <wp14:pctWidth>0</wp14:pctWidth>
+            </wp14:sizeRelH>
+            <wp14:sizeRelV relativeFrom="margin">
+              <wp14:pctHeight>0</wp14:pctHeight>
+            </wp14:sizeRelV>
+          </wp:anchor>
+        </w:drawing>
+      </w:r>
+      <w:r>
+        <w:rPr>
+          <w:noProof/>
+        </w:rPr>
+        <w:drawing>
+          <wp:anchor distT="0" distB="0" distL="114300" distR="114300" simplePos="0" relativeHeight="251698176" behindDoc="0" locked="0" layoutInCell="1" allowOverlap="1" wp14:anchorId="1BEFE90C" wp14:editId="6007EC63">
+            <wp:simplePos x="0" y="0"/>
+            <wp:positionH relativeFrom="column">
+              <wp:posOffset>1181735</wp:posOffset>
+            </wp:positionH>
+            <wp:positionV relativeFrom="paragraph">
+              <wp:posOffset>541020</wp:posOffset>
+            </wp:positionV>
+            <wp:extent cx="1297305" cy="975360"/>
+            <wp:effectExtent l="0" t="0" r="0" b="0"/>
+            <wp:wrapNone/>
+            <wp:docPr id="808140029" name="Image 5"/>
+            <wp:cNvGraphicFramePr>
+              <a:graphicFrameLocks xmlns:a="http://schemas.openxmlformats.org/drawingml/2006/main" noChangeAspect="1"/>
+            </wp:cNvGraphicFramePr>
+            <a:graphic xmlns:a="http://schemas.openxmlformats.org/drawingml/2006/main">
+              <a:graphicData uri="http://schemas.openxmlformats.org/drawingml/2006/picture">
+                <pic:pic xmlns:pic="http://schemas.openxmlformats.org/drawingml/2006/picture">
+                  <pic:nvPicPr>
+                    <pic:cNvPr id="808140029" name="Image 808140029"/>
+                    <pic:cNvPicPr/>
+                  </pic:nvPicPr>
+                  <pic:blipFill rotWithShape="1">
+                    <a:blip r:embed="rId30" cstate="print">
+                      <a:extLst>
+                        <a:ext uri="{28A0092B-C50C-407E-A947-70E740481C1C}">
+                          <a14:useLocalDpi xmlns:a14="http://schemas.microsoft.com/office/drawing/2010/main" val="0"/>
+                        </a:ext>
+                      </a:extLst>
+                    </a:blip>
+                    <a:srcRect r="30776"/>
+                    <a:stretch/>
+                  </pic:blipFill>
+                  <pic:spPr bwMode="auto">
+                    <a:xfrm>
+                      <a:off x="0" y="0"/>
+                      <a:ext cx="1297305" cy="975360"/>
+                    </a:xfrm>
+                    <a:prstGeom prst="rect">
+                      <a:avLst/>
+                    </a:prstGeom>
+                    <a:ln>
+                      <a:noFill/>
+                    </a:ln>
+                    <a:extLst>
+                      <a:ext uri="{53640926-AAD7-44D8-BBD7-CCE9431645EC}">
+                        <a14:shadowObscured xmlns:a14="http://schemas.microsoft.com/office/drawing/2010/main"/>
+                      </a:ext>
+                    </a:extLst>
+                  </pic:spPr>
+                </pic:pic>
+              </a:graphicData>
+            </a:graphic>
+            <wp14:sizeRelH relativeFrom="margin">
+              <wp14:pctWidth>0</wp14:pctWidth>
+            </wp14:sizeRelH>
+            <wp14:sizeRelV relativeFrom="margin">
+              <wp14:pctHeight>0</wp14:pctHeight>
+            </wp14:sizeRelV>
+          </wp:anchor>
+        </w:drawing>
+      </w:r>
+      <w:r>
+        <w:rPr>
+          <w:noProof/>
+        </w:rPr>
+        <mc:AlternateContent>
+          <mc:Choice Requires="wps">
+            <w:drawing>
+              <wp:anchor distT="0" distB="0" distL="114300" distR="114300" simplePos="0" relativeHeight="251700224" behindDoc="0" locked="0" layoutInCell="1" allowOverlap="1" wp14:anchorId="7B7CFB64" wp14:editId="2A4FDC2B">
+                <wp:simplePos x="0" y="0"/>
+                <wp:positionH relativeFrom="column">
+                  <wp:posOffset>2483485</wp:posOffset>
+                </wp:positionH>
+                <wp:positionV relativeFrom="paragraph">
+                  <wp:posOffset>619125</wp:posOffset>
+                </wp:positionV>
+                <wp:extent cx="769620" cy="502920"/>
+                <wp:effectExtent l="0" t="0" r="0" b="0"/>
+                <wp:wrapSquare wrapText="bothSides"/>
+                <wp:docPr id="21460171" name="Zone de texte 1"/>
+                <wp:cNvGraphicFramePr/>
+                <a:graphic xmlns:a="http://schemas.openxmlformats.org/drawingml/2006/main">
+                  <a:graphicData uri="http://schemas.microsoft.com/office/word/2010/wordprocessingShape">
+                    <wps:wsp>
+                      <wps:cNvSpPr txBox="1"/>
+                      <wps:spPr>
+                        <a:xfrm>
+                          <a:off x="0" y="0"/>
+                          <a:ext cx="769620" cy="502920"/>
+                        </a:xfrm>
+                        <a:prstGeom prst="rect">
+                          <a:avLst/>
+                        </a:prstGeom>
+                        <a:solidFill>
+                          <a:prstClr val="white"/>
+                        </a:solidFill>
+                        <a:ln>
+                          <a:noFill/>
+                        </a:ln>
+                      </wps:spPr>
+                      <wps:txbx>
+                        <w:txbxContent>
+                          <w:p>
+                            <w:pPr>
+                              <w:pStyle w:val="Lgende"/>
+                              <w:rPr>
+                                <w:noProof/>
+                              </w:rPr>
+                            </w:pPr>
+                            <w:r>
+                              <w:t xml:space="preserve">Figure </w:t>
+                            </w:r>
+                            <w:fldSimple w:instr=" SEQ Figure \* ARABIC ">
+                              <w:r>
+                                <w:rPr>
+                                  <w:noProof/>
+                                </w:rPr>
+                                <w:t>2</w:t>
+                              </w:r>
+                            </w:fldSimple>
+                            <w:r>
+                              <w:t xml:space="preserve"> Transistor BD681 soudé</w:t>
+                            </w:r>
+                          </w:p>
+                        </w:txbxContent>
+                      </wps:txbx>
+                      <wps:bodyPr rot="0" spcFirstLastPara="0" vertOverflow="overflow" horzOverflow="overflow" vert="horz" wrap="square" lIns="0" tIns="0" rIns="0" bIns="0" numCol="1" spcCol="0" rtlCol="0" fromWordArt="0" anchor="t" anchorCtr="0" forceAA="0" compatLnSpc="1">
+                        <a:prstTxWarp prst="textNoShape">
+                          <a:avLst/>
+                        </a:prstTxWarp>
+                        <a:noAutofit/>
+                      </wps:bodyPr>
+                    </wps:wsp>
+                  </a:graphicData>
+                </a:graphic>
+                <wp14:sizeRelH relativeFrom="margin">
+                  <wp14:pctWidth>0</wp14:pctWidth>
+                </wp14:sizeRelH>
+                <wp14:sizeRelV relativeFrom="margin">
+                  <wp14:pctHeight>0</wp14:pctHeight>
+                </wp14:sizeRelV>
+              </wp:anchor>
+            </w:drawing>
+          </mc:Choice>
+          <mc:Fallback>
+            <w:pict>
+              <v:shape w14:anchorId="7B7CFB64" id="_x0000_s1039" type="#_x0000_t202" style="position:absolute;left:0;text-align:left;margin-left:195.55pt;margin-top:48.75pt;width:60.6pt;height:39.6pt;z-index:251700224;visibility:visible;mso-wrap-style:square;mso-width-percent:0;mso-height-percent:0;mso-wrap-distance-left:9pt;mso-wrap-distance-top:0;mso-wrap-distance-right:9pt;mso-wrap-distance-bottom:0;mso-position-horizontal:absolute;mso-position-horizontal-relative:text;mso-position-vertical:absolute;mso-position-vertical-relative:text;mso-width-percent:0;mso-height-percent:0;mso-width-relative:margin;mso-height-relative:margin;v-text-anchor:top" o:gfxdata="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" stroked="f">
+                <v:textbox inset="0,0,0,0">
+                  <w:txbxContent>
+                    <w:p>
+                      <w:pPr>
+                        <w:pStyle w:val="Lgende"/>
+                        <w:rPr>
+                          <w:noProof/>
+                        </w:rPr>
+                      </w:pPr>
+                      <w:r>
+                        <w:t xml:space="preserve">Figure </w:t>
+                      </w:r>
+                      <w:fldSimple w:instr=" SEQ Figure \* ARABIC ">
+                        <w:r>
+                          <w:rPr>
+                            <w:noProof/>
+                          </w:rPr>
+                          <w:t>2</w:t>
+                        </w:r>
+                      </w:fldSimple>
+                      <w:r>
+                        <w:t xml:space="preserve"> Transistor BD681 soudé</w:t>
+                      </w:r>
+                    </w:p>
+                  </w:txbxContent>
+                </v:textbox>
+                <w10:wrap type="square"/>
+              </v:shape>
+            </w:pict>
+          </mc:Fallback>
+        </mc:AlternateContent>
+      </w:r>
+      <w:r>
+        <w:rPr>
+          <w:noProof/>
+          <w:sz w:val="28"/>
+          <w:szCs w:val="28"/>
+        </w:rPr>
+        <w:drawing>
+          <wp:anchor distT="0" distB="0" distL="114300" distR="114300" simplePos="0" relativeHeight="251705344" behindDoc="0" locked="0" layoutInCell="1" allowOverlap="1" wp14:anchorId="708FD960" wp14:editId="5C33D1B0">
+            <wp:simplePos x="0" y="0"/>
+            <wp:positionH relativeFrom="column">
+              <wp:posOffset>4053840</wp:posOffset>
+            </wp:positionH>
+            <wp:positionV relativeFrom="paragraph">
+              <wp:posOffset>645795</wp:posOffset>
+            </wp:positionV>
+            <wp:extent cx="2827020" cy="1746322"/>
+            <wp:effectExtent l="0" t="0" r="0" b="6350"/>
+            <wp:wrapNone/>
+            <wp:docPr id="584759796" name="Image 1"/>
+            <wp:cNvGraphicFramePr>
+              <a:graphicFrameLocks xmlns:a="http://schemas.openxmlformats.org/drawingml/2006/main" noChangeAspect="1"/>
+            </wp:cNvGraphicFramePr>
+            <a:graphic xmlns:a="http://schemas.openxmlformats.org/drawingml/2006/main">
+              <a:graphicData uri="http://schemas.openxmlformats.org/drawingml/2006/picture">
+                <pic:pic xmlns:pic="http://schemas.openxmlformats.org/drawingml/2006/picture">
+                  <pic:nvPicPr>
+                    <pic:cNvPr id="584759796" name=""/>
+                    <pic:cNvPicPr/>
+                  </pic:nvPicPr>
+                  <pic:blipFill>
+                    <a:blip r:embed="rId31" cstate="print">
+                      <a:extLst>
+                        <a:ext uri="{28A0092B-C50C-407E-A947-70E740481C1C}">
+                          <a14:useLocalDpi xmlns:a14="http://schemas.microsoft.com/office/drawing/2010/main" val="0"/>
+                        </a:ext>
+                      </a:extLst>
+                    </a:blip>
+                    <a:stretch>
+                      <a:fillRect/>
+                    </a:stretch>
+                  </pic:blipFill>
+                  <pic:spPr>
+                    <a:xfrm>
+                      <a:off x="0" y="0"/>
+                      <a:ext cx="2827020" cy="1746322"/>
+                    </a:xfrm>
+                    <a:prstGeom prst="rect">
+                      <a:avLst/>
+                    </a:prstGeom>
+                  </pic:spPr>
+                </pic:pic>
+              </a:graphicData>
+            </a:graphic>
+            <wp14:sizeRelH relativeFrom="margin">
+              <wp14:pctWidth>0</wp14:pctWidth>
+            </wp14:sizeRelH>
+            <wp14:sizeRelV relativeFrom="margin">
+              <wp14:pctHeight>0</wp14:pctHeight>
+            </wp14:sizeRelV>
+          </wp:anchor>
+        </w:drawing>
+      </w:r>
     </w:p>
     <w:sectPr>
-      <w:footerReference w:type="default" r:id="rId21"/>
-      <w:headerReference w:type="first" r:id="rId22"/>
+      <w:footerReference w:type="default" r:id="rId32"/>
+      <w:headerReference w:type="first" r:id="rId33"/>
       <w:pgSz w:w="11906" w:h="16838"/>
       <w:pgMar w:top="1276" w:right="1417" w:bottom="1417" w:left="426" w:header="708" w:footer="708" w:gutter="0"/>
       <w:cols w:space="708"/>
@@ -4698,7 +8234,7 @@
           <wp:extent cx="1432560" cy="797376"/>
           <wp:effectExtent l="0" t="0" r="0" b="3175"/>
           <wp:wrapNone/>
-          <wp:docPr id="522913289" name="Image 11"/>
+          <wp:docPr id="592094417" name="Image 11"/>
           <wp:cNvGraphicFramePr>
             <a:graphicFrameLocks xmlns:a="http://schemas.openxmlformats.org/drawingml/2006/main" noChangeAspect="1"/>
           </wp:cNvGraphicFramePr>
@@ -4749,6 +8285,119 @@
 <file path=word/numbering.xml><?xml version="1.0" encoding="utf-8"?>
 <w:numbering xmlns:wpc="http://schemas.microsoft.com/office/word/2010/wordprocessingCanvas" xmlns:cx="http://schemas.microsoft.com/office/drawing/2014/chartex" xmlns:cx1="http://schemas.microsoft.com/office/drawing/2015/9/8/chartex" xmlns:cx2="http://schemas.microsoft.com/office/drawing/2015/10/21/chartex" xmlns:cx3="http://schemas.microsoft.com/office/drawing/2016/5/9/chartex" xmlns:cx4="http://schemas.microsoft.com/office/drawing/2016/5/10/chartex" xmlns:cx5="http://schemas.microsoft.com/office/drawing/2016/5/11/chartex" xmlns:cx6="http://schemas.microsoft.com/office/drawing/2016/5/12/chartex" xmlns:cx7="http://schemas.microsoft.com/office/drawing/2016/5/13/chartex" xmlns:cx8="http://schemas.microsoft.com/office/drawing/2016/5/14/chartex" xmlns:mc="http://schemas.openxmlformats.org/markup-compatibility/2006" xmlns:aink="http://schemas.microsoft.com/office/drawing/2016/ink" xmlns:am3d="http://schemas.microsoft.com/office/drawing/2017/model3d" xmlns:o="urn:schemas-microsoft-com:office:office" xmlns:oel="http://schemas.microsoft.com/office/2019/extlst" xmlns:r="http://schemas.openxmlformats.org/officeDocument/2006/relationships" xmlns:m="http://schemas.openxmlformats.org/officeDocument/2006/math" xmlns:v="urn:schemas-microsoft-com:vml" xmlns:wp14="http://schemas.microsoft.com/office/word/2010/wordprocessingDrawing" xmlns:wp="http://schemas.openxmlformats.org/drawingml/2006/wordprocessingDrawing" xmlns:w10="urn:schemas-microsoft-com:office:word" xmlns:w="http://schemas.openxmlformats.org/wordprocessingml/2006/main" xmlns:w14="http://schemas.microsoft.com/office/word/2010/wordml" xmlns:w15="http://schemas.microsoft.com/office/word/2012/wordml" xmlns:w16cex="http://schemas.microsoft.com/office/word/2018/wordml/cex" xmlns:w16cid="http://schemas.microsoft.com/office/word/2016/wordml/cid" xmlns:w16="http://schemas.microsoft.com/office/word/2018/wordml" xmlns:w16du="http://schemas.microsoft.com/office/word/2023/wordml/word16du" xmlns:w16sdtdh="http://schemas.microsoft.com/office/word/2020/wordml/sdtdatahash" xmlns:w16se="http://schemas.microsoft.com/office/word/2015/wordml/symex" xmlns:wpg="http://schemas.microsoft.com/office/word/2010/wordprocessingGroup" xmlns:wpi="http://schemas.microsoft.com/office/word/2010/wordprocessingInk" xmlns:wne="http://schemas.microsoft.com/office/word/2006/wordml" xmlns:wps="http://schemas.microsoft.com/office/word/2010/wordprocessingShape" mc:Ignorable="w14 w15 w16se w16cid w16 w16cex w16sdtdh w16du wp14">
   <w:abstractNum w:abstractNumId="0" w15:restartNumberingAfterBreak="0">
+    <w:nsid w:val="05BA6E84"/>
+    <w:multiLevelType w:val="hybridMultilevel"/>
+    <w:tmpl w:val="FB382300"/>
+    <w:lvl w:ilvl="0" w:tplc="6920716E">
+      <w:numFmt w:val="bullet"/>
+      <w:lvlText w:val="-"/>
+      <w:lvlJc w:val="left"/>
+      <w:pPr>
+        <w:ind w:left="-633" w:hanging="360"/>
+      </w:pPr>
+      <w:rPr>
+        <w:rFonts w:ascii="Calibri" w:eastAsiaTheme="minorHAnsi" w:hAnsi="Calibri" w:cs="Calibri" w:hint="default"/>
+        <w:sz w:val="28"/>
+      </w:rPr>
+    </w:lvl>
+    <w:lvl w:ilvl="1" w:tplc="040C0003">
+      <w:start w:val="1"/>
+      <w:numFmt w:val="bullet"/>
+      <w:lvlText w:val="o"/>
+      <w:lvlJc w:val="left"/>
+      <w:pPr>
+        <w:ind w:left="87" w:hanging="360"/>
+      </w:pPr>
+      <w:rPr>
+        <w:rFonts w:ascii="Courier New" w:hAnsi="Courier New" w:cs="Courier New" w:hint="default"/>
+      </w:rPr>
+    </w:lvl>
+    <w:lvl w:ilvl="2" w:tplc="040C0005" w:tentative="1">
+      <w:start w:val="1"/>
+      <w:numFmt w:val="bullet"/>
+      <w:lvlText w:val=""/>
+      <w:lvlJc w:val="left"/>
+      <w:pPr>
+        <w:ind w:left="807" w:hanging="360"/>
+      </w:pPr>
+      <w:rPr>
+        <w:rFonts w:ascii="Wingdings" w:hAnsi="Wingdings" w:hint="default"/>
+      </w:rPr>
+    </w:lvl>
+    <w:lvl w:ilvl="3" w:tplc="040C0001" w:tentative="1">
+      <w:start w:val="1"/>
+      <w:numFmt w:val="bullet"/>
+      <w:lvlText w:val=""/>
+      <w:lvlJc w:val="left"/>
+      <w:pPr>
+        <w:ind w:left="1527" w:hanging="360"/>
+      </w:pPr>
+      <w:rPr>
+        <w:rFonts w:ascii="Symbol" w:hAnsi="Symbol" w:hint="default"/>
+      </w:rPr>
+    </w:lvl>
+    <w:lvl w:ilvl="4" w:tplc="040C0003" w:tentative="1">
+      <w:start w:val="1"/>
+      <w:numFmt w:val="bullet"/>
+      <w:lvlText w:val="o"/>
+      <w:lvlJc w:val="left"/>
+      <w:pPr>
+        <w:ind w:left="2247" w:hanging="360"/>
+      </w:pPr>
+      <w:rPr>
+        <w:rFonts w:ascii="Courier New" w:hAnsi="Courier New" w:cs="Courier New" w:hint="default"/>
+      </w:rPr>
+    </w:lvl>
+    <w:lvl w:ilvl="5" w:tplc="040C0005" w:tentative="1">
+      <w:start w:val="1"/>
+      <w:numFmt w:val="bullet"/>
+      <w:lvlText w:val=""/>
+      <w:lvlJc w:val="left"/>
+      <w:pPr>
+        <w:ind w:left="2967" w:hanging="360"/>
+      </w:pPr>
+      <w:rPr>
+        <w:rFonts w:ascii="Wingdings" w:hAnsi="Wingdings" w:hint="default"/>
+      </w:rPr>
+    </w:lvl>
+    <w:lvl w:ilvl="6" w:tplc="040C0001" w:tentative="1">
+      <w:start w:val="1"/>
+      <w:numFmt w:val="bullet"/>
+      <w:lvlText w:val=""/>
+      <w:lvlJc w:val="left"/>
+      <w:pPr>
+        <w:ind w:left="3687" w:hanging="360"/>
+      </w:pPr>
+      <w:rPr>
+        <w:rFonts w:ascii="Symbol" w:hAnsi="Symbol" w:hint="default"/>
+      </w:rPr>
+    </w:lvl>
+    <w:lvl w:ilvl="7" w:tplc="040C0003" w:tentative="1">
+      <w:start w:val="1"/>
+      <w:numFmt w:val="bullet"/>
+      <w:lvlText w:val="o"/>
+      <w:lvlJc w:val="left"/>
+      <w:pPr>
+        <w:ind w:left="4407" w:hanging="360"/>
+      </w:pPr>
+      <w:rPr>
+        <w:rFonts w:ascii="Courier New" w:hAnsi="Courier New" w:cs="Courier New" w:hint="default"/>
+      </w:rPr>
+    </w:lvl>
+    <w:lvl w:ilvl="8" w:tplc="040C0005" w:tentative="1">
+      <w:start w:val="1"/>
+      <w:numFmt w:val="bullet"/>
+      <w:lvlText w:val=""/>
+      <w:lvlJc w:val="left"/>
+      <w:pPr>
+        <w:ind w:left="5127" w:hanging="360"/>
+      </w:pPr>
+      <w:rPr>
+        <w:rFonts w:ascii="Wingdings" w:hAnsi="Wingdings" w:hint="default"/>
+      </w:rPr>
+    </w:lvl>
+  </w:abstractNum>
+  <w:abstractNum w:abstractNumId="1" w15:restartNumberingAfterBreak="0">
     <w:nsid w:val="1CBA3F4C"/>
     <w:multiLevelType w:val="hybridMultilevel"/>
     <w:tmpl w:val="14AEDD7C"/>
@@ -4861,7 +8510,7 @@
       </w:rPr>
     </w:lvl>
   </w:abstractNum>
-  <w:abstractNum w:abstractNumId="1" w15:restartNumberingAfterBreak="0">
+  <w:abstractNum w:abstractNumId="2" w15:restartNumberingAfterBreak="0">
     <w:nsid w:val="290D158B"/>
     <w:multiLevelType w:val="hybridMultilevel"/>
     <w:tmpl w:val="400EBFC4"/>
@@ -4950,7 +8599,7 @@
       </w:pPr>
     </w:lvl>
   </w:abstractNum>
-  <w:abstractNum w:abstractNumId="2" w15:restartNumberingAfterBreak="0">
+  <w:abstractNum w:abstractNumId="3" w15:restartNumberingAfterBreak="0">
     <w:nsid w:val="30EF6E8E"/>
     <w:multiLevelType w:val="hybridMultilevel"/>
     <w:tmpl w:val="4CDAA08C"/>
@@ -5063,7 +8712,7 @@
       </w:rPr>
     </w:lvl>
   </w:abstractNum>
-  <w:abstractNum w:abstractNumId="3" w15:restartNumberingAfterBreak="0">
+  <w:abstractNum w:abstractNumId="4" w15:restartNumberingAfterBreak="0">
     <w:nsid w:val="7D6A202A"/>
     <w:multiLevelType w:val="hybridMultilevel"/>
     <w:tmpl w:val="85BC2798"/>
@@ -5153,16 +8802,19 @@
     </w:lvl>
   </w:abstractNum>
   <w:num w:numId="1" w16cid:durableId="220673715">
-    <w:abstractNumId w:val="0"/>
+    <w:abstractNumId w:val="1"/>
   </w:num>
   <w:num w:numId="2" w16cid:durableId="1941454019">
+    <w:abstractNumId w:val="3"/>
+  </w:num>
+  <w:num w:numId="3" w16cid:durableId="1281302103">
+    <w:abstractNumId w:val="4"/>
+  </w:num>
+  <w:num w:numId="4" w16cid:durableId="1397629436">
     <w:abstractNumId w:val="2"/>
   </w:num>
-  <w:num w:numId="3" w16cid:durableId="1281302103">
-    <w:abstractNumId w:val="3"/>
-  </w:num>
-  <w:num w:numId="4" w16cid:durableId="1397629436">
-    <w:abstractNumId w:val="1"/>
+  <w:num w:numId="5" w16cid:durableId="290987084">
+    <w:abstractNumId w:val="0"/>
   </w:num>
 </w:numbering>
 </file>

</xml_diff>